<commit_message>
Uygulama çalıştırma bölümü güncellendi.
</commit_message>
<xml_diff>
--- a/documents/PTP-Projesi.docx
+++ b/documents/PTP-Projesi.docx
@@ -172,8 +172,19 @@
                 <w:color w:val="000000"/>
                 <w:szCs w:val="24"/>
               </w:rPr>
-              <w:t>Ad Soyad</w:t>
+              <w:t xml:space="preserve">Ad </w:t>
             </w:r>
+            <w:proofErr w:type="spellStart"/>
+            <w:r>
+              <w:rPr>
+                <w:rFonts w:cs="Times New Roman"/>
+                <w:b/>
+                <w:color w:val="000000"/>
+                <w:szCs w:val="24"/>
+              </w:rPr>
+              <w:t>Soyad</w:t>
+            </w:r>
+            <w:proofErr w:type="spellEnd"/>
           </w:p>
         </w:tc>
         <w:tc>
@@ -368,7 +379,7 @@
         </w:rPr>
         <w:fldChar w:fldCharType="separate"/>
       </w:r>
-      <w:hyperlink w:anchor="_Toc144683076" w:history="1">
+      <w:hyperlink w:anchor="_Toc144708925" w:history="1">
         <w:r>
           <w:rPr>
             <w:rStyle w:val="Kpr"/>
@@ -415,7 +426,7 @@
             <w:noProof/>
             <w:webHidden/>
           </w:rPr>
-          <w:instrText xml:space="preserve"> PAGEREF _Toc144683076 \h </w:instrText>
+          <w:instrText xml:space="preserve"> PAGEREF _Toc144708925 \h </w:instrText>
         </w:r>
         <w:r>
           <w:rPr>
@@ -464,7 +475,7 @@
           <w:lang w:eastAsia="tr-TR"/>
         </w:rPr>
       </w:pPr>
-      <w:hyperlink w:anchor="_Toc144683077" w:history="1">
+      <w:hyperlink w:anchor="_Toc144708926" w:history="1">
         <w:r>
           <w:rPr>
             <w:rStyle w:val="Kpr"/>
@@ -511,7 +522,7 @@
             <w:noProof/>
             <w:webHidden/>
           </w:rPr>
-          <w:instrText xml:space="preserve"> PAGEREF _Toc144683077 \h </w:instrText>
+          <w:instrText xml:space="preserve"> PAGEREF _Toc144708926 \h </w:instrText>
         </w:r>
         <w:r>
           <w:rPr>
@@ -558,7 +569,7 @@
           <w:lang w:eastAsia="tr-TR"/>
         </w:rPr>
       </w:pPr>
-      <w:hyperlink w:anchor="_Toc144683078" w:history="1">
+      <w:hyperlink w:anchor="_Toc144708927" w:history="1">
         <w:r>
           <w:rPr>
             <w:rStyle w:val="Kpr"/>
@@ -603,7 +614,7 @@
             <w:noProof/>
             <w:webHidden/>
           </w:rPr>
-          <w:instrText xml:space="preserve"> PAGEREF _Toc144683078 \h </w:instrText>
+          <w:instrText xml:space="preserve"> PAGEREF _Toc144708927 \h </w:instrText>
         </w:r>
         <w:r>
           <w:rPr>
@@ -650,7 +661,7 @@
           <w:lang w:eastAsia="tr-TR"/>
         </w:rPr>
       </w:pPr>
-      <w:hyperlink w:anchor="_Toc144683079" w:history="1">
+      <w:hyperlink w:anchor="_Toc144708928" w:history="1">
         <w:r>
           <w:rPr>
             <w:rStyle w:val="Kpr"/>
@@ -695,7 +706,7 @@
             <w:noProof/>
             <w:webHidden/>
           </w:rPr>
-          <w:instrText xml:space="preserve"> PAGEREF _Toc144683079 \h </w:instrText>
+          <w:instrText xml:space="preserve"> PAGEREF _Toc144708928 \h </w:instrText>
         </w:r>
         <w:r>
           <w:rPr>
@@ -742,7 +753,7 @@
           <w:lang w:eastAsia="tr-TR"/>
         </w:rPr>
       </w:pPr>
-      <w:hyperlink w:anchor="_Toc144683080" w:history="1">
+      <w:hyperlink w:anchor="_Toc144708929" w:history="1">
         <w:r>
           <w:rPr>
             <w:rStyle w:val="Kpr"/>
@@ -787,7 +798,7 @@
             <w:noProof/>
             <w:webHidden/>
           </w:rPr>
-          <w:instrText xml:space="preserve"> PAGEREF _Toc144683080 \h </w:instrText>
+          <w:instrText xml:space="preserve"> PAGEREF _Toc144708929 \h </w:instrText>
         </w:r>
         <w:r>
           <w:rPr>
@@ -834,7 +845,7 @@
           <w:lang w:eastAsia="tr-TR"/>
         </w:rPr>
       </w:pPr>
-      <w:hyperlink w:anchor="_Toc144683081" w:history="1">
+      <w:hyperlink w:anchor="_Toc144708930" w:history="1">
         <w:r>
           <w:rPr>
             <w:rStyle w:val="Kpr"/>
@@ -879,7 +890,7 @@
             <w:noProof/>
             <w:webHidden/>
           </w:rPr>
-          <w:instrText xml:space="preserve"> PAGEREF _Toc144683081 \h </w:instrText>
+          <w:instrText xml:space="preserve"> PAGEREF _Toc144708930 \h </w:instrText>
         </w:r>
         <w:r>
           <w:rPr>
@@ -928,7 +939,7 @@
           <w:lang w:eastAsia="tr-TR"/>
         </w:rPr>
       </w:pPr>
-      <w:hyperlink w:anchor="_Toc144683082" w:history="1">
+      <w:hyperlink w:anchor="_Toc144708931" w:history="1">
         <w:r>
           <w:rPr>
             <w:rStyle w:val="Kpr"/>
@@ -975,7 +986,7 @@
             <w:noProof/>
             <w:webHidden/>
           </w:rPr>
-          <w:instrText xml:space="preserve"> PAGEREF _Toc144683082 \h </w:instrText>
+          <w:instrText xml:space="preserve"> PAGEREF _Toc144708931 \h </w:instrText>
         </w:r>
         <w:r>
           <w:rPr>
@@ -1024,7 +1035,7 @@
           <w:lang w:eastAsia="tr-TR"/>
         </w:rPr>
       </w:pPr>
-      <w:hyperlink w:anchor="_Toc144683083" w:history="1">
+      <w:hyperlink w:anchor="_Toc144708932" w:history="1">
         <w:r>
           <w:rPr>
             <w:rStyle w:val="Kpr"/>
@@ -1071,7 +1082,7 @@
             <w:noProof/>
             <w:webHidden/>
           </w:rPr>
-          <w:instrText xml:space="preserve"> PAGEREF _Toc144683083 \h </w:instrText>
+          <w:instrText xml:space="preserve"> PAGEREF _Toc144708932 \h </w:instrText>
         </w:r>
         <w:r>
           <w:rPr>
@@ -1118,7 +1129,7 @@
           <w:lang w:eastAsia="tr-TR"/>
         </w:rPr>
       </w:pPr>
-      <w:hyperlink w:anchor="_Toc144683084" w:history="1">
+      <w:hyperlink w:anchor="_Toc144708933" w:history="1">
         <w:r>
           <w:rPr>
             <w:rStyle w:val="Kpr"/>
@@ -1163,7 +1174,7 @@
             <w:noProof/>
             <w:webHidden/>
           </w:rPr>
-          <w:instrText xml:space="preserve"> PAGEREF _Toc144683084 \h </w:instrText>
+          <w:instrText xml:space="preserve"> PAGEREF _Toc144708933 \h </w:instrText>
         </w:r>
         <w:r>
           <w:rPr>
@@ -1210,7 +1221,7 @@
           <w:lang w:eastAsia="tr-TR"/>
         </w:rPr>
       </w:pPr>
-      <w:hyperlink w:anchor="_Toc144683085" w:history="1">
+      <w:hyperlink w:anchor="_Toc144708934" w:history="1">
         <w:r>
           <w:rPr>
             <w:rStyle w:val="Kpr"/>
@@ -1255,7 +1266,7 @@
             <w:noProof/>
             <w:webHidden/>
           </w:rPr>
-          <w:instrText xml:space="preserve"> PAGEREF _Toc144683085 \h </w:instrText>
+          <w:instrText xml:space="preserve"> PAGEREF _Toc144708934 \h </w:instrText>
         </w:r>
         <w:r>
           <w:rPr>
@@ -1303,7 +1314,7 @@
           <w:lang w:eastAsia="tr-TR"/>
         </w:rPr>
       </w:pPr>
-      <w:hyperlink w:anchor="_Toc144683086" w:history="1">
+      <w:hyperlink w:anchor="_Toc144708935" w:history="1">
         <w:r>
           <w:rPr>
             <w:rStyle w:val="Kpr"/>
@@ -1349,7 +1360,7 @@
             <w:noProof/>
             <w:webHidden/>
           </w:rPr>
-          <w:instrText xml:space="preserve"> PAGEREF _Toc144683086 \h </w:instrText>
+          <w:instrText xml:space="preserve"> PAGEREF _Toc144708935 \h </w:instrText>
         </w:r>
         <w:r>
           <w:rPr>
@@ -1397,7 +1408,7 @@
           <w:lang w:eastAsia="tr-TR"/>
         </w:rPr>
       </w:pPr>
-      <w:hyperlink w:anchor="_Toc144683087" w:history="1">
+      <w:hyperlink w:anchor="_Toc144708936" w:history="1">
         <w:r>
           <w:rPr>
             <w:rStyle w:val="Kpr"/>
@@ -1443,7 +1454,7 @@
             <w:noProof/>
             <w:webHidden/>
           </w:rPr>
-          <w:instrText xml:space="preserve"> PAGEREF _Toc144683087 \h </w:instrText>
+          <w:instrText xml:space="preserve"> PAGEREF _Toc144708936 \h </w:instrText>
         </w:r>
         <w:r>
           <w:rPr>
@@ -1491,7 +1502,7 @@
           <w:lang w:eastAsia="tr-TR"/>
         </w:rPr>
       </w:pPr>
-      <w:hyperlink w:anchor="_Toc144683088" w:history="1">
+      <w:hyperlink w:anchor="_Toc144708937" w:history="1">
         <w:r>
           <w:rPr>
             <w:rStyle w:val="Kpr"/>
@@ -1537,7 +1548,7 @@
             <w:noProof/>
             <w:webHidden/>
           </w:rPr>
-          <w:instrText xml:space="preserve"> PAGEREF _Toc144683088 \h </w:instrText>
+          <w:instrText xml:space="preserve"> PAGEREF _Toc144708937 \h </w:instrText>
         </w:r>
         <w:r>
           <w:rPr>
@@ -1584,7 +1595,7 @@
           <w:lang w:eastAsia="tr-TR"/>
         </w:rPr>
       </w:pPr>
-      <w:hyperlink w:anchor="_Toc144683089" w:history="1">
+      <w:hyperlink w:anchor="_Toc144708938" w:history="1">
         <w:r>
           <w:rPr>
             <w:rStyle w:val="Kpr"/>
@@ -1629,7 +1640,7 @@
             <w:noProof/>
             <w:webHidden/>
           </w:rPr>
-          <w:instrText xml:space="preserve"> PAGEREF _Toc144683089 \h </w:instrText>
+          <w:instrText xml:space="preserve"> PAGEREF _Toc144708938 \h </w:instrText>
         </w:r>
         <w:r>
           <w:rPr>
@@ -1676,7 +1687,7 @@
           <w:lang w:eastAsia="tr-TR"/>
         </w:rPr>
       </w:pPr>
-      <w:hyperlink w:anchor="_Toc144683090" w:history="1">
+      <w:hyperlink w:anchor="_Toc144708939" w:history="1">
         <w:r>
           <w:rPr>
             <w:rStyle w:val="Kpr"/>
@@ -1721,7 +1732,7 @@
             <w:noProof/>
             <w:webHidden/>
           </w:rPr>
-          <w:instrText xml:space="preserve"> PAGEREF _Toc144683090 \h </w:instrText>
+          <w:instrText xml:space="preserve"> PAGEREF _Toc144708939 \h </w:instrText>
         </w:r>
         <w:r>
           <w:rPr>
@@ -1836,7 +1847,7 @@
         </w:rPr>
         <w:fldChar w:fldCharType="separate"/>
       </w:r>
-      <w:hyperlink w:anchor="_Toc144683091" w:history="1">
+      <w:hyperlink w:anchor="_Toc144708940" w:history="1">
         <w:r>
           <w:rPr>
             <w:rStyle w:val="Kpr"/>
@@ -1863,7 +1874,7 @@
             <w:noProof/>
             <w:webHidden/>
           </w:rPr>
-          <w:instrText xml:space="preserve"> PAGEREF _Toc144683091 \h </w:instrText>
+          <w:instrText xml:space="preserve"> PAGEREF _Toc144708940 \h </w:instrText>
         </w:r>
         <w:r>
           <w:rPr>
@@ -1907,7 +1918,7 @@
           <w:lang w:eastAsia="tr-TR"/>
         </w:rPr>
       </w:pPr>
-      <w:hyperlink w:anchor="_Toc144683092" w:history="1">
+      <w:hyperlink w:anchor="_Toc144708941" w:history="1">
         <w:r>
           <w:rPr>
             <w:rStyle w:val="Kpr"/>
@@ -1934,7 +1945,7 @@
             <w:noProof/>
             <w:webHidden/>
           </w:rPr>
-          <w:instrText xml:space="preserve"> PAGEREF _Toc144683092 \h </w:instrText>
+          <w:instrText xml:space="preserve"> PAGEREF _Toc144708941 \h </w:instrText>
         </w:r>
         <w:r>
           <w:rPr>
@@ -1978,7 +1989,7 @@
           <w:lang w:eastAsia="tr-TR"/>
         </w:rPr>
       </w:pPr>
-      <w:hyperlink w:anchor="_Toc144683093" w:history="1">
+      <w:hyperlink w:anchor="_Toc144708942" w:history="1">
         <w:r>
           <w:rPr>
             <w:rStyle w:val="Kpr"/>
@@ -2005,7 +2016,7 @@
             <w:noProof/>
             <w:webHidden/>
           </w:rPr>
-          <w:instrText xml:space="preserve"> PAGEREF _Toc144683093 \h </w:instrText>
+          <w:instrText xml:space="preserve"> PAGEREF _Toc144708942 \h </w:instrText>
         </w:r>
         <w:r>
           <w:rPr>
@@ -2049,7 +2060,7 @@
           <w:lang w:eastAsia="tr-TR"/>
         </w:rPr>
       </w:pPr>
-      <w:hyperlink w:anchor="_Toc144683094" w:history="1">
+      <w:hyperlink w:anchor="_Toc144708943" w:history="1">
         <w:r>
           <w:rPr>
             <w:rStyle w:val="Kpr"/>
@@ -2076,7 +2087,7 @@
             <w:noProof/>
             <w:webHidden/>
           </w:rPr>
-          <w:instrText xml:space="preserve"> PAGEREF _Toc144683094 \h </w:instrText>
+          <w:instrText xml:space="preserve"> PAGEREF _Toc144708943 \h </w:instrText>
         </w:r>
         <w:r>
           <w:rPr>
@@ -2120,7 +2131,7 @@
           <w:lang w:eastAsia="tr-TR"/>
         </w:rPr>
       </w:pPr>
-      <w:hyperlink w:anchor="_Toc144683095" w:history="1">
+      <w:hyperlink w:anchor="_Toc144708944" w:history="1">
         <w:r>
           <w:rPr>
             <w:rStyle w:val="Kpr"/>
@@ -2147,7 +2158,7 @@
             <w:noProof/>
             <w:webHidden/>
           </w:rPr>
-          <w:instrText xml:space="preserve"> PAGEREF _Toc144683095 \h </w:instrText>
+          <w:instrText xml:space="preserve"> PAGEREF _Toc144708944 \h </w:instrText>
         </w:r>
         <w:r>
           <w:rPr>
@@ -2191,13 +2202,13 @@
           <w:lang w:eastAsia="tr-TR"/>
         </w:rPr>
       </w:pPr>
-      <w:hyperlink w:anchor="_Toc144683096" w:history="1">
+      <w:hyperlink w:anchor="_Toc144708945" w:history="1">
         <w:r>
           <w:rPr>
             <w:rStyle w:val="Kpr"/>
             <w:noProof/>
           </w:rPr>
-          <w:t>Şekil 5 IDE üzerinden uygulamaları çalıştırma</w:t>
+          <w:t>Şekil 6 IDE üzerinden uygulamaları çalıştırma</w:t>
         </w:r>
         <w:r>
           <w:rPr>
@@ -2218,7 +2229,7 @@
             <w:noProof/>
             <w:webHidden/>
           </w:rPr>
-          <w:instrText xml:space="preserve"> PAGEREF _Toc144683096 \h </w:instrText>
+          <w:instrText xml:space="preserve"> PAGEREF _Toc144708945 \h </w:instrText>
         </w:r>
         <w:r>
           <w:rPr>
@@ -2381,7 +2392,7 @@
           <w:szCs w:val="24"/>
         </w:rPr>
       </w:pPr>
-      <w:bookmarkStart w:id="8" w:name="_Toc144683076"/>
+      <w:bookmarkStart w:id="8" w:name="_Toc144708925"/>
       <w:r>
         <w:rPr>
           <w:sz w:val="24"/>
@@ -2407,6 +2418,7 @@
         </w:rPr>
         <w:t xml:space="preserve">Bu doküman </w:t>
       </w:r>
+      <w:proofErr w:type="spellStart"/>
       <w:r>
         <w:rPr>
           <w:rFonts w:cs="Times New Roman"/>
@@ -2419,23 +2431,47 @@
           <w:rFonts w:cs="Times New Roman"/>
           <w:szCs w:val="24"/>
         </w:rPr>
-        <w:t>r konum ve kerteriz verisinden faydalanarak hedef tespiti yapan uygulama kapsamını açıklamaktadır.</w:t>
-      </w:r>
-    </w:p>
-    <w:p>
-      <w:pPr>
-        <w:spacing w:line="360" w:lineRule="auto"/>
+        <w:t>r</w:t>
+      </w:r>
+      <w:proofErr w:type="spellEnd"/>
+      <w:r>
         <w:rPr>
           <w:rFonts w:cs="Times New Roman"/>
           <w:szCs w:val="24"/>
         </w:rPr>
-      </w:pPr>
-      <w:r>
+        <w:t xml:space="preserve"> konum ve kerteriz verisinden faydalanarak hedef tespiti yapan uygulama kapsamını açıklamaktadır.</w:t>
+      </w:r>
+    </w:p>
+    <w:p>
+      <w:pPr>
+        <w:spacing w:line="360" w:lineRule="auto"/>
         <w:rPr>
           <w:rFonts w:cs="Times New Roman"/>
           <w:szCs w:val="24"/>
         </w:rPr>
-        <w:t>Proje aşağıdaki github adresinde paylaşılmıştır.</w:t>
+      </w:pPr>
+      <w:r>
+        <w:rPr>
+          <w:rFonts w:cs="Times New Roman"/>
+          <w:szCs w:val="24"/>
+        </w:rPr>
+        <w:t xml:space="preserve">Proje aşağıdaki </w:t>
+      </w:r>
+      <w:proofErr w:type="spellStart"/>
+      <w:r>
+        <w:rPr>
+          <w:rFonts w:cs="Times New Roman"/>
+          <w:szCs w:val="24"/>
+        </w:rPr>
+        <w:t>github</w:t>
+      </w:r>
+      <w:proofErr w:type="spellEnd"/>
+      <w:r>
+        <w:rPr>
+          <w:rFonts w:cs="Times New Roman"/>
+          <w:szCs w:val="24"/>
+        </w:rPr>
+        <w:t xml:space="preserve"> adresinde paylaşılmıştır.</w:t>
       </w:r>
     </w:p>
     <w:p>
@@ -2515,7 +2551,7 @@
           <w:szCs w:val="24"/>
         </w:rPr>
       </w:pPr>
-      <w:bookmarkStart w:id="9" w:name="_Toc144683077"/>
+      <w:bookmarkStart w:id="9" w:name="_Toc144708926"/>
       <w:r>
         <w:rPr>
           <w:sz w:val="24"/>
@@ -2531,7 +2567,7 @@
         <w:pStyle w:val="Balk2"/>
         <w:ind w:left="432"/>
       </w:pPr>
-      <w:bookmarkStart w:id="10" w:name="_Toc144683078"/>
+      <w:bookmarkStart w:id="10" w:name="_Toc144708927"/>
       <w:r>
         <w:t>Dünya</w:t>
       </w:r>
@@ -2544,8 +2580,13 @@
     </w:p>
     <w:p>
       <w:r>
-        <w:t>Bu alan üzerinde herhangi bir yerde konumlanabilecek 2 adet sensor</w:t>
-      </w:r>
+        <w:t xml:space="preserve">Bu alan üzerinde herhangi bir yerde konumlanabilecek 2 adet </w:t>
+      </w:r>
+      <w:proofErr w:type="gramStart"/>
+      <w:r>
+        <w:t>sensor</w:t>
+      </w:r>
+      <w:proofErr w:type="gramEnd"/>
     </w:p>
     <w:p>
       <w:r>
@@ -2553,8 +2594,13 @@
       </w:r>
     </w:p>
     <w:p>
-      <w:r>
-        <w:t>Sensörlerden alınan verileri işleyecek merkezi birim</w:t>
+      <w:proofErr w:type="spellStart"/>
+      <w:r>
+        <w:t>Sensörlerden</w:t>
+      </w:r>
+      <w:proofErr w:type="spellEnd"/>
+      <w:r>
+        <w:t xml:space="preserve"> alınan verileri işleyecek merkezi birim</w:t>
       </w:r>
     </w:p>
     <w:p>
@@ -2562,7 +2608,7 @@
         <w:pStyle w:val="Balk2"/>
         <w:ind w:left="432"/>
       </w:pPr>
-      <w:bookmarkStart w:id="11" w:name="_Toc144683079"/>
+      <w:bookmarkStart w:id="11" w:name="_Toc144708928"/>
       <w:r>
         <w:t>Görevler</w:t>
       </w:r>
@@ -2570,15 +2616,39 @@
     </w:p>
     <w:p>
       <w:r>
-        <w:t>Her bir sensor kendi konuml</w:t>
-      </w:r>
-      <w:r>
-        <w:t>andığı lokasyonu merkezi birime iletecektir.</w:t>
-      </w:r>
-    </w:p>
-    <w:p>
-      <w:r>
-        <w:t>Her bir sensor tespit ettiği he</w:t>
+        <w:t xml:space="preserve">Her bir </w:t>
+      </w:r>
+      <w:proofErr w:type="gramStart"/>
+      <w:r>
+        <w:t>sensor</w:t>
+      </w:r>
+      <w:proofErr w:type="gramEnd"/>
+      <w:r>
+        <w:t xml:space="preserve"> kendi konuml</w:t>
+      </w:r>
+      <w:r>
+        <w:t xml:space="preserve">andığı </w:t>
+      </w:r>
+      <w:proofErr w:type="spellStart"/>
+      <w:r>
+        <w:t>lokasyonu</w:t>
+      </w:r>
+      <w:proofErr w:type="spellEnd"/>
+      <w:r>
+        <w:t xml:space="preserve"> merkezi birime iletecektir.</w:t>
+      </w:r>
+    </w:p>
+    <w:p>
+      <w:r>
+        <w:t xml:space="preserve">Her bir </w:t>
+      </w:r>
+      <w:proofErr w:type="gramStart"/>
+      <w:r>
+        <w:t>sensor</w:t>
+      </w:r>
+      <w:proofErr w:type="gramEnd"/>
+      <w:r>
+        <w:t xml:space="preserve"> tespit ettiği he</w:t>
       </w:r>
       <w:r>
         <w:t xml:space="preserve">defin sadece kerteriz bilgisini </w:t>
@@ -2590,7 +2660,15 @@
         <w:t xml:space="preserve">rak merkezi birime iletecektir. </w:t>
       </w:r>
       <w:r>
-        <w:t>Merkezi birim sensörlerden aldığı bilgil</w:t>
+        <w:t xml:space="preserve">Merkezi birim </w:t>
+      </w:r>
+      <w:proofErr w:type="spellStart"/>
+      <w:r>
+        <w:t>sensörlerden</w:t>
+      </w:r>
+      <w:proofErr w:type="spellEnd"/>
+      <w:r>
+        <w:t xml:space="preserve"> aldığı bilgil</w:t>
       </w:r>
       <w:r>
         <w:t xml:space="preserve">eri işleyerek hedefin koordinat </w:t>
@@ -2604,15 +2682,20 @@
         <w:pStyle w:val="Balk2"/>
         <w:ind w:left="432"/>
       </w:pPr>
-      <w:bookmarkStart w:id="12" w:name="_Toc144683080"/>
+      <w:bookmarkStart w:id="12" w:name="_Toc144708929"/>
       <w:r>
         <w:t>Notlar</w:t>
       </w:r>
       <w:bookmarkEnd w:id="12"/>
     </w:p>
     <w:p>
-      <w:r>
-        <w:t>Sensör ve işleyici birim uygulamaları Java ile geliştirilecektir.</w:t>
+      <w:proofErr w:type="spellStart"/>
+      <w:r>
+        <w:t>Sensör</w:t>
+      </w:r>
+      <w:proofErr w:type="spellEnd"/>
+      <w:r>
+        <w:t xml:space="preserve"> ve işleyici birim uygulamaları Java ile geliştirilecektir.</w:t>
       </w:r>
     </w:p>
     <w:p>
@@ -2620,7 +2703,15 @@
         <w:t>Uy</w:t>
       </w:r>
       <w:r>
-        <w:t>gulamalar arası haberleşme için Apache Kafka kullanılacaktır.</w:t>
+        <w:t xml:space="preserve">gulamalar arası haberleşme için </w:t>
+      </w:r>
+      <w:proofErr w:type="spellStart"/>
+      <w:r>
+        <w:t>Apache</w:t>
+      </w:r>
+      <w:proofErr w:type="spellEnd"/>
+      <w:r>
+        <w:t xml:space="preserve"> Kafka kullanılacaktır.</w:t>
       </w:r>
     </w:p>
     <w:p>
@@ -2637,10 +2728,20 @@
         <w:t>bilg</w:t>
       </w:r>
       <w:r>
-        <w:t>ilerinin (kütüphane, teknoloji,</w:t>
-      </w:r>
-      <w:r>
-        <w:t>versiyon vb.) belirtildiği bir rapor hazırlanması beklenmektir.</w:t>
+        <w:t xml:space="preserve">ilerinin (kütüphane, </w:t>
+      </w:r>
+      <w:proofErr w:type="spellStart"/>
+      <w:proofErr w:type="gramStart"/>
+      <w:r>
+        <w:t>teknoloji,</w:t>
+      </w:r>
+      <w:r>
+        <w:t>versiyon</w:t>
+      </w:r>
+      <w:proofErr w:type="spellEnd"/>
+      <w:proofErr w:type="gramEnd"/>
+      <w:r>
+        <w:t xml:space="preserve"> vb.) belirtildiği bir rapor hazırlanması beklenmektir.</w:t>
       </w:r>
     </w:p>
     <w:p>
@@ -2648,7 +2749,7 @@
         <w:pStyle w:val="Balk2"/>
         <w:ind w:left="432"/>
       </w:pPr>
-      <w:bookmarkStart w:id="13" w:name="_Toc144683081"/>
+      <w:bookmarkStart w:id="13" w:name="_Toc144708930"/>
       <w:r>
         <w:t>Örnek</w:t>
       </w:r>
@@ -2809,7 +2910,7 @@
         </w:rPr>
       </w:pPr>
       <w:bookmarkStart w:id="14" w:name="_Ref144680947"/>
-      <w:bookmarkStart w:id="15" w:name="_Toc144683091"/>
+      <w:bookmarkStart w:id="15" w:name="_Toc144708940"/>
       <w:r>
         <w:rPr>
           <w:i w:val="0"/>
@@ -2859,7 +2960,23 @@
           <w:i w:val="0"/>
           <w:color w:val="auto"/>
         </w:rPr>
-        <w:t xml:space="preserve"> Örnek Sensör ve hedef konumlandırılması</w:t>
+        <w:t xml:space="preserve"> Örnek </w:t>
+      </w:r>
+      <w:proofErr w:type="spellStart"/>
+      <w:r>
+        <w:rPr>
+          <w:i w:val="0"/>
+          <w:color w:val="auto"/>
+        </w:rPr>
+        <w:t>Sensör</w:t>
+      </w:r>
+      <w:proofErr w:type="spellEnd"/>
+      <w:r>
+        <w:rPr>
+          <w:i w:val="0"/>
+          <w:color w:val="auto"/>
+        </w:rPr>
+        <w:t xml:space="preserve"> ve hedef konumlandırılması</w:t>
       </w:r>
       <w:bookmarkEnd w:id="15"/>
     </w:p>
@@ -2872,7 +2989,7 @@
           <w:szCs w:val="24"/>
         </w:rPr>
       </w:pPr>
-      <w:bookmarkStart w:id="16" w:name="_Toc144683082"/>
+      <w:bookmarkStart w:id="16" w:name="_Toc144708931"/>
       <w:r>
         <w:rPr>
           <w:sz w:val="24"/>
@@ -2889,15 +3006,56 @@
       </w:r>
       <w:r>
         <w:br/>
-        <w:t>iki adet sensörden gelen konum ve kerteriz bilgisinden faydalanarak doğru denklemi oluşturulmuştur. Oluşturulan doğru denklemlerinin kesişim noktası hedefi vermektedir. İkiden fazla sensör kullanılması durumunda birden fazla kesişim noktası olabilecektir. Bu durum için en küçük kareler yöntemi ile çözüm oluşturulabileceği öngörülmektedir.</w:t>
+      </w:r>
+      <w:proofErr w:type="gramStart"/>
+      <w:r>
+        <w:t>iki</w:t>
+      </w:r>
+      <w:proofErr w:type="gramEnd"/>
+      <w:r>
+        <w:t xml:space="preserve"> adet </w:t>
+      </w:r>
+      <w:proofErr w:type="spellStart"/>
+      <w:r>
+        <w:t>sensörden</w:t>
+      </w:r>
+      <w:proofErr w:type="spellEnd"/>
+      <w:r>
+        <w:t xml:space="preserve"> gelen konum ve kerteriz bilgisinden faydalanarak doğru denklemi oluşturulmuştur. Oluşturulan doğru denklemlerinin kesişim noktası hedefi vermektedir. İkiden fazla </w:t>
+      </w:r>
+      <w:proofErr w:type="spellStart"/>
+      <w:r>
+        <w:t>sensör</w:t>
+      </w:r>
+      <w:proofErr w:type="spellEnd"/>
+      <w:r>
+        <w:t xml:space="preserve"> kullanılması durumunda birden fazla kesişim noktası olabilecektir. Bu durum için en küçük kareler yöntemi ile çözüm oluşturulabileceği öngörülmektedir.</w:t>
       </w:r>
     </w:p>
     <w:p>
       <w:r>
         <w:t xml:space="preserve">Konum tespiti için </w:t>
       </w:r>
-      <w:r>
-        <w:t>org.ptp.controlcenter.business paketi altında EntityLocater sınıfı oluşturulmuştur.</w:t>
+      <w:proofErr w:type="spellStart"/>
+      <w:proofErr w:type="gramStart"/>
+      <w:r>
+        <w:t>org.ptp.controlcenter</w:t>
+      </w:r>
+      <w:proofErr w:type="gramEnd"/>
+      <w:r>
+        <w:t>.business</w:t>
+      </w:r>
+      <w:proofErr w:type="spellEnd"/>
+      <w:r>
+        <w:t xml:space="preserve"> paketi altında </w:t>
+      </w:r>
+      <w:proofErr w:type="spellStart"/>
+      <w:r>
+        <w:t>EntityLocater</w:t>
+      </w:r>
+      <w:proofErr w:type="spellEnd"/>
+      <w:r>
+        <w:t xml:space="preserve"> sınıfı oluşturulmuştur.</w:t>
       </w:r>
     </w:p>
     <w:p/>
@@ -2910,7 +3068,7 @@
           <w:szCs w:val="24"/>
         </w:rPr>
       </w:pPr>
-      <w:bookmarkStart w:id="17" w:name="_Toc144683083"/>
+      <w:bookmarkStart w:id="17" w:name="_Toc144708932"/>
       <w:r>
         <w:rPr>
           <w:sz w:val="24"/>
@@ -2927,7 +3085,7 @@
         <w:pStyle w:val="Balk2"/>
         <w:ind w:left="432"/>
       </w:pPr>
-      <w:bookmarkStart w:id="18" w:name="_Toc144683084"/>
+      <w:bookmarkStart w:id="18" w:name="_Toc144708933"/>
       <w:r>
         <w:t>GELİŞTİRME ORTAMI VE KÜT</w:t>
       </w:r>
@@ -2952,8 +3110,21 @@
           <w:numId w:val="42"/>
         </w:numPr>
       </w:pPr>
-      <w:r>
-        <w:t xml:space="preserve">Eclipse versiyon: </w:t>
+      <w:proofErr w:type="spellStart"/>
+      <w:r>
+        <w:t>Eclipse</w:t>
+      </w:r>
+      <w:proofErr w:type="spellEnd"/>
+      <w:r>
+        <w:t xml:space="preserve"> </w:t>
+      </w:r>
+      <w:proofErr w:type="gramStart"/>
+      <w:r>
+        <w:t>versiyon</w:t>
+      </w:r>
+      <w:proofErr w:type="gramEnd"/>
+      <w:r>
+        <w:t xml:space="preserve">: </w:t>
       </w:r>
       <w:r>
         <w:t>2023-06 (4.28.0)</w:t>
@@ -2967,11 +3138,24 @@
           <w:numId w:val="42"/>
         </w:numPr>
       </w:pPr>
-      <w:r>
-        <w:t xml:space="preserve">Apache Kafka Windows : </w:t>
-      </w:r>
-      <w:r>
-        <w:t>2.13-3.5.1</w:t>
+      <w:proofErr w:type="spellStart"/>
+      <w:r>
+        <w:t>Apache</w:t>
+      </w:r>
+      <w:proofErr w:type="spellEnd"/>
+      <w:r>
+        <w:t xml:space="preserve"> Kafka </w:t>
+      </w:r>
+      <w:proofErr w:type="gramStart"/>
+      <w:r>
+        <w:t xml:space="preserve">Windows : </w:t>
+      </w:r>
+      <w:r>
+        <w:t>2</w:t>
+      </w:r>
+      <w:proofErr w:type="gramEnd"/>
+      <w:r>
+        <w:t>.13-3.5.1</w:t>
       </w:r>
     </w:p>
     <w:p>
@@ -2982,8 +3166,13 @@
           <w:numId w:val="42"/>
         </w:numPr>
       </w:pPr>
-      <w:r>
-        <w:t>JUnit 5</w:t>
+      <w:proofErr w:type="spellStart"/>
+      <w:r>
+        <w:t>JUnit</w:t>
+      </w:r>
+      <w:proofErr w:type="spellEnd"/>
+      <w:r>
+        <w:t xml:space="preserve"> 5</w:t>
       </w:r>
     </w:p>
     <w:p>
@@ -3003,7 +3192,7 @@
         <w:pStyle w:val="Balk2"/>
         <w:ind w:left="432"/>
       </w:pPr>
-      <w:bookmarkStart w:id="19" w:name="_Toc144683085"/>
+      <w:bookmarkStart w:id="19" w:name="_Toc144708934"/>
       <w:r>
         <w:t>PAKETLER</w:t>
       </w:r>
@@ -3011,7 +3200,15 @@
     </w:p>
     <w:p>
       <w:r>
-        <w:t>Yazılım üç ana modülden oluşmaktadır.</w:t>
+        <w:t xml:space="preserve">Yazılım üç ana </w:t>
+      </w:r>
+      <w:proofErr w:type="gramStart"/>
+      <w:r>
+        <w:t>modülden</w:t>
+      </w:r>
+      <w:proofErr w:type="gramEnd"/>
+      <w:r>
+        <w:t xml:space="preserve"> oluşmaktadır.</w:t>
       </w:r>
     </w:p>
     <w:p>
@@ -3022,9 +3219,11 @@
           <w:numId w:val="42"/>
         </w:numPr>
       </w:pPr>
+      <w:proofErr w:type="spellStart"/>
       <w:r>
         <w:t>ControlCenter</w:t>
       </w:r>
+      <w:proofErr w:type="spellEnd"/>
     </w:p>
     <w:p>
       <w:pPr>
@@ -3046,54 +3245,249 @@
           <w:numId w:val="42"/>
         </w:numPr>
       </w:pPr>
+      <w:proofErr w:type="spellStart"/>
       <w:r>
         <w:t>Utility</w:t>
       </w:r>
+      <w:proofErr w:type="spellEnd"/>
     </w:p>
     <w:p>
       <w:pPr>
         <w:pStyle w:val="Balk3"/>
       </w:pPr>
-      <w:bookmarkStart w:id="20" w:name="_Toc144683086"/>
+      <w:bookmarkStart w:id="20" w:name="_Toc144708935"/>
       <w:r>
         <w:t>CONTROLCENTER MODÜLÜ</w:t>
       </w:r>
       <w:bookmarkEnd w:id="20"/>
     </w:p>
     <w:p>
-      <w:r>
-        <w:t>Org.ptp.controlcenter paketi altında yer alan tüm alt paketleri içermektedir. Org.ptp.controlcenter.main paketi altında yer alan APP.java isimli dosya ile uygulama çalıştırılabilmektedir. Uygulama bir grafik arayüzü de sahiptir.</w:t>
-      </w:r>
-    </w:p>
-    <w:p>
-      <w:r>
-        <w:t>ControlCenter uygulaması ilk açılışta KAFKA consumer olarak görev almaktadır. Bu uygulamadan sadece bir tane açılmalıdır. Birden çok uygulama açılmak istenirse KAFKA’da farklı grup yaratılması gerekecektir.</w:t>
-      </w:r>
-    </w:p>
-    <w:p>
-      <w:r>
-        <w:t>Uygulama açıldığında KAFKA’dan sensor verisi beklemektedir. Gelen sensör verisi bir HashMap’te saklanmaktadır. Hashmap anahtar değeri sensör UUID’sidir. Böylelikle sensörden gelen en son veri listede tutulmaktadır.</w:t>
-      </w:r>
-    </w:p>
-    <w:p>
-      <w:r>
-        <w:t>Veri işleme aşamasında en güncel veriye sahip iki sensör verisinden faydalanılarak hedef konumu hesaplanmaktadır. İkiden fazla sensörün verisi gelmesi durumunda uygulama tarafından en güncel tarihe sahip iki farklı sensör verisi seçilecektir. Bu durumunda haricinde sensörden gelen veri ile güncel zaman arasında 10 saniyenden fazla fark varsa bu veri kullanılmamaktadır.</w:t>
-      </w:r>
-    </w:p>
-    <w:p>
-      <w:r>
-        <w:t>Kafka’dan veri çekilirken LATEST indeks ayarı yapılmıştır. Bu kapsamda KAFKA’da veri birikmiş olsa bile en güncel veri ile ilerlenecektir. Birikmiş veri geçmişe ait olacağı için anlamsız olabileceği değerlendirilmiştir.</w:t>
-      </w:r>
-    </w:p>
-    <w:p>
-      <w:r>
-        <w:t>Veri KAFKA’dan alındıktan sonra asenkronluğu sağlamak amacıyla uygulama içinde farklı servisler araçlığıyla katmanlı bir yapıda arayüze ileril</w:t>
+      <w:proofErr w:type="spellStart"/>
+      <w:proofErr w:type="gramStart"/>
+      <w:r>
+        <w:t>Org.ptp.controlcenter</w:t>
+      </w:r>
+      <w:proofErr w:type="spellEnd"/>
+      <w:proofErr w:type="gramEnd"/>
+      <w:r>
+        <w:t xml:space="preserve"> paketi altında yer alan tüm alt paketleri içermektedir. </w:t>
+      </w:r>
+      <w:proofErr w:type="spellStart"/>
+      <w:proofErr w:type="gramStart"/>
+      <w:r>
+        <w:t>Org.ptp.controlcenter</w:t>
+      </w:r>
+      <w:proofErr w:type="gramEnd"/>
+      <w:r>
+        <w:t>.main</w:t>
+      </w:r>
+      <w:proofErr w:type="spellEnd"/>
+      <w:r>
+        <w:t xml:space="preserve"> paketi altında yer alan APP.java isimli dosya ile uygulama çalıştırılabilmektedir. Uygulama bir grafik </w:t>
+      </w:r>
+      <w:proofErr w:type="spellStart"/>
+      <w:r>
+        <w:t>arayüzü</w:t>
+      </w:r>
+      <w:proofErr w:type="spellEnd"/>
+      <w:r>
+        <w:t xml:space="preserve"> de sahiptir.</w:t>
+      </w:r>
+    </w:p>
+    <w:p>
+      <w:proofErr w:type="spellStart"/>
+      <w:r>
+        <w:t>ControlCenter</w:t>
+      </w:r>
+      <w:proofErr w:type="spellEnd"/>
+      <w:r>
+        <w:t xml:space="preserve"> uygulaması ilk açılışta KAFKA </w:t>
+      </w:r>
+      <w:proofErr w:type="spellStart"/>
+      <w:r>
+        <w:t>consumer</w:t>
+      </w:r>
+      <w:proofErr w:type="spellEnd"/>
+      <w:r>
+        <w:t xml:space="preserve"> olarak görev almaktadır. Bu uygulamadan sadece bir tane açılmalıdır. Birden çok uygulama açılmak istenirse </w:t>
+      </w:r>
+      <w:proofErr w:type="spellStart"/>
+      <w:r>
+        <w:t>KAFKA’da</w:t>
+      </w:r>
+      <w:proofErr w:type="spellEnd"/>
+      <w:r>
+        <w:t xml:space="preserve"> farklı grup yaratılması gerekecektir.</w:t>
+      </w:r>
+    </w:p>
+    <w:p>
+      <w:r>
+        <w:t xml:space="preserve">Uygulama açıldığında </w:t>
+      </w:r>
+      <w:proofErr w:type="spellStart"/>
+      <w:r>
+        <w:t>KAFKA’dan</w:t>
+      </w:r>
+      <w:proofErr w:type="spellEnd"/>
+      <w:r>
+        <w:t xml:space="preserve"> </w:t>
+      </w:r>
+      <w:proofErr w:type="gramStart"/>
+      <w:r>
+        <w:t>sensor</w:t>
+      </w:r>
+      <w:proofErr w:type="gramEnd"/>
+      <w:r>
+        <w:t xml:space="preserve"> verisi beklemektedir. Gelen </w:t>
+      </w:r>
+      <w:proofErr w:type="spellStart"/>
+      <w:r>
+        <w:t>sensör</w:t>
+      </w:r>
+      <w:proofErr w:type="spellEnd"/>
+      <w:r>
+        <w:t xml:space="preserve"> verisi bir </w:t>
+      </w:r>
+      <w:proofErr w:type="spellStart"/>
+      <w:r>
+        <w:t>HashMap’te</w:t>
+      </w:r>
+      <w:proofErr w:type="spellEnd"/>
+      <w:r>
+        <w:t xml:space="preserve"> saklanmaktadır. </w:t>
+      </w:r>
+      <w:proofErr w:type="spellStart"/>
+      <w:r>
+        <w:t>Hashmap</w:t>
+      </w:r>
+      <w:proofErr w:type="spellEnd"/>
+      <w:r>
+        <w:t xml:space="preserve"> anahtar değeri </w:t>
+      </w:r>
+      <w:proofErr w:type="spellStart"/>
+      <w:r>
+        <w:t>sensör</w:t>
+      </w:r>
+      <w:proofErr w:type="spellEnd"/>
+      <w:r>
+        <w:t xml:space="preserve"> </w:t>
+      </w:r>
+      <w:proofErr w:type="spellStart"/>
+      <w:r>
+        <w:t>UUID’sidir</w:t>
+      </w:r>
+      <w:proofErr w:type="spellEnd"/>
+      <w:r>
+        <w:t xml:space="preserve">. Böylelikle </w:t>
+      </w:r>
+      <w:proofErr w:type="spellStart"/>
+      <w:r>
+        <w:t>sensörden</w:t>
+      </w:r>
+      <w:proofErr w:type="spellEnd"/>
+      <w:r>
+        <w:t xml:space="preserve"> gelen en son veri listede tutulmaktadır.</w:t>
+      </w:r>
+    </w:p>
+    <w:p>
+      <w:r>
+        <w:t xml:space="preserve">Veri işleme aşamasında en güncel veriye sahip iki </w:t>
+      </w:r>
+      <w:proofErr w:type="spellStart"/>
+      <w:r>
+        <w:t>sensör</w:t>
+      </w:r>
+      <w:proofErr w:type="spellEnd"/>
+      <w:r>
+        <w:t xml:space="preserve"> verisinden faydalanılarak hedef konumu hesaplanmaktadır. İkiden fazla </w:t>
+      </w:r>
+      <w:proofErr w:type="spellStart"/>
+      <w:r>
+        <w:t>sensörün</w:t>
+      </w:r>
+      <w:proofErr w:type="spellEnd"/>
+      <w:r>
+        <w:t xml:space="preserve"> verisi gelmesi durumunda uygulama tarafından en güncel tarihe sahip iki farklı </w:t>
+      </w:r>
+      <w:proofErr w:type="spellStart"/>
+      <w:r>
+        <w:t>sensör</w:t>
+      </w:r>
+      <w:proofErr w:type="spellEnd"/>
+      <w:r>
+        <w:t xml:space="preserve"> verisi seçilecektir. Bu durumunda haricinde </w:t>
+      </w:r>
+      <w:proofErr w:type="spellStart"/>
+      <w:r>
+        <w:t>sensörden</w:t>
+      </w:r>
+      <w:proofErr w:type="spellEnd"/>
+      <w:r>
+        <w:t xml:space="preserve"> gelen veri ile güncel zaman arasında 10 saniyenden fazla fark varsa bu veri kullanılmamaktadır.</w:t>
+      </w:r>
+    </w:p>
+    <w:p>
+      <w:r>
+        <w:t xml:space="preserve">Kafka’dan veri çekilirken LATEST indeks ayarı yapılmıştır. Bu kapsamda </w:t>
+      </w:r>
+      <w:proofErr w:type="spellStart"/>
+      <w:r>
+        <w:t>KAFKA’da</w:t>
+      </w:r>
+      <w:proofErr w:type="spellEnd"/>
+      <w:r>
+        <w:t xml:space="preserve"> veri birikmiş olsa bile en güncel veri ile ilerlenecektir. Birikmiş veri geçmişe ait olacağı için anlamsız olabileceği değerlendirilmiştir.</w:t>
+      </w:r>
+    </w:p>
+    <w:p>
+      <w:r>
+        <w:t xml:space="preserve">Veri </w:t>
+      </w:r>
+      <w:proofErr w:type="spellStart"/>
+      <w:r>
+        <w:t>KAFKA’dan</w:t>
+      </w:r>
+      <w:proofErr w:type="spellEnd"/>
+      <w:r>
+        <w:t xml:space="preserve"> alındıktan sonra </w:t>
+      </w:r>
+      <w:proofErr w:type="spellStart"/>
+      <w:r>
+        <w:t>asenkronluğu</w:t>
+      </w:r>
+      <w:proofErr w:type="spellEnd"/>
+      <w:r>
+        <w:t xml:space="preserve"> sağlamak amacıyla uygulama içinde farklı servisler araçlığıyla katmanlı bir yapıda </w:t>
+      </w:r>
+      <w:proofErr w:type="spellStart"/>
+      <w:r>
+        <w:t>arayüze</w:t>
+      </w:r>
+      <w:proofErr w:type="spellEnd"/>
+      <w:r>
+        <w:t xml:space="preserve"> </w:t>
+      </w:r>
+      <w:proofErr w:type="spellStart"/>
+      <w:r>
+        <w:t>ileril</w:t>
       </w:r>
       <w:r>
         <w:t>e</w:t>
       </w:r>
       <w:r>
-        <w:t>mektedir. Arayüzde gösterim amacıyla bir iki boyutlu grafik hazırlanmıştır.</w:t>
+        <w:t>mektedir</w:t>
+      </w:r>
+      <w:proofErr w:type="spellEnd"/>
+      <w:r>
+        <w:t xml:space="preserve">. </w:t>
+      </w:r>
+      <w:proofErr w:type="spellStart"/>
+      <w:r>
+        <w:t>Arayüzde</w:t>
+      </w:r>
+      <w:proofErr w:type="spellEnd"/>
+      <w:r>
+        <w:t xml:space="preserve"> gösterim amacıyla bir iki boyutlu grafik hazırlanmıştır.</w:t>
       </w:r>
     </w:p>
     <w:p/>
@@ -3818,7 +4212,23 @@
           <w:i w:val="0"/>
           <w:color w:val="auto"/>
         </w:rPr>
-        <w:t xml:space="preserve"> ControlCenter yazılım temel akışı</w:t>
+        <w:t xml:space="preserve"> </w:t>
+      </w:r>
+      <w:proofErr w:type="spellStart"/>
+      <w:r>
+        <w:rPr>
+          <w:i w:val="0"/>
+          <w:color w:val="auto"/>
+        </w:rPr>
+        <w:t>ControlCenter</w:t>
+      </w:r>
+      <w:proofErr w:type="spellEnd"/>
+      <w:r>
+        <w:rPr>
+          <w:i w:val="0"/>
+          <w:color w:val="auto"/>
+        </w:rPr>
+        <w:t xml:space="preserve"> yazılım temel akışı</w:t>
       </w:r>
     </w:p>
     <w:p>
@@ -3873,7 +4283,7 @@
           <w:color w:val="auto"/>
         </w:rPr>
       </w:pPr>
-      <w:bookmarkStart w:id="21" w:name="_Toc144683092"/>
+      <w:bookmarkStart w:id="21" w:name="_Toc144708941"/>
       <w:r>
         <w:rPr>
           <w:i w:val="0"/>
@@ -3929,34 +4339,145 @@
           <w:i w:val="0"/>
           <w:color w:val="auto"/>
         </w:rPr>
-        <w:t>Kontrol Merkezi Arayüzü</w:t>
+        <w:t xml:space="preserve">Kontrol Merkezi </w:t>
+      </w:r>
+      <w:proofErr w:type="spellStart"/>
+      <w:r>
+        <w:rPr>
+          <w:i w:val="0"/>
+          <w:color w:val="auto"/>
+        </w:rPr>
+        <w:t>Arayüzü</w:t>
       </w:r>
       <w:bookmarkEnd w:id="21"/>
+      <w:proofErr w:type="spellEnd"/>
     </w:p>
     <w:p>
       <w:pPr>
         <w:pStyle w:val="Balk3"/>
       </w:pPr>
-      <w:bookmarkStart w:id="22" w:name="_Toc144683087"/>
+      <w:bookmarkStart w:id="22" w:name="_Toc144708936"/>
       <w:r>
         <w:t>SENSÖR MODÜLÜ</w:t>
       </w:r>
       <w:bookmarkEnd w:id="22"/>
     </w:p>
     <w:p>
-      <w:r>
-        <w:t>Org.ptp.sensör paketi altında yer alan tüm alt paketleri içermektedir. Org.ptp.sensör.main paketi altında yer alan APP.java isimli dosya ile uygulama çalıştırılabilmektedir. Uygulama bir grafik arayüzü de sahiptir.</w:t>
-      </w:r>
-    </w:p>
-    <w:p>
-      <w:r>
-        <w:t>Uygulama KAFKA producer olarak çalışmaktantır. Birden fazla sensör uygulaması çalıştırılabilmektedir. Uygulama ekranından sensör konumu ve kerteriz bilgisi girilmesi ardından sensör için otomatik bir seçkin ID üretilmektedir. Tüm yaratılan sensörler saniyede bir konum ve kerteriz bilgisini KAFKA topiğine üretmektedir. Kullanılan kafka topic ismi “</w:t>
-      </w:r>
+      <w:proofErr w:type="spellStart"/>
+      <w:proofErr w:type="gramStart"/>
+      <w:r>
+        <w:t>Org.ptp.sensör</w:t>
+      </w:r>
+      <w:proofErr w:type="spellEnd"/>
+      <w:proofErr w:type="gramEnd"/>
+      <w:r>
+        <w:t xml:space="preserve"> paketi altında yer alan tüm alt paketleri içermektedir. </w:t>
+      </w:r>
+      <w:proofErr w:type="spellStart"/>
+      <w:proofErr w:type="gramStart"/>
+      <w:r>
+        <w:t>Org.ptp.sensör</w:t>
+      </w:r>
+      <w:proofErr w:type="gramEnd"/>
+      <w:r>
+        <w:t>.main</w:t>
+      </w:r>
+      <w:proofErr w:type="spellEnd"/>
+      <w:r>
+        <w:t xml:space="preserve"> paketi altında yer alan APP.java isimli dosya ile uygulama çalıştırılabilmektedir. Uygulama bir grafik </w:t>
+      </w:r>
+      <w:proofErr w:type="spellStart"/>
+      <w:r>
+        <w:t>arayüzü</w:t>
+      </w:r>
+      <w:proofErr w:type="spellEnd"/>
+      <w:r>
+        <w:t xml:space="preserve"> de sahiptir.</w:t>
+      </w:r>
+    </w:p>
+    <w:p>
+      <w:r>
+        <w:t xml:space="preserve">Uygulama KAFKA </w:t>
+      </w:r>
+      <w:proofErr w:type="spellStart"/>
+      <w:r>
+        <w:t>producer</w:t>
+      </w:r>
+      <w:proofErr w:type="spellEnd"/>
+      <w:r>
+        <w:t xml:space="preserve"> olarak </w:t>
+      </w:r>
+      <w:proofErr w:type="spellStart"/>
+      <w:r>
+        <w:t>çalışmaktantır</w:t>
+      </w:r>
+      <w:proofErr w:type="spellEnd"/>
+      <w:r>
+        <w:t xml:space="preserve">. Birden fazla </w:t>
+      </w:r>
+      <w:proofErr w:type="spellStart"/>
+      <w:r>
+        <w:t>sensör</w:t>
+      </w:r>
+      <w:proofErr w:type="spellEnd"/>
+      <w:r>
+        <w:t xml:space="preserve"> uygulaması çalıştırılabilmektedir. Uygulama ekranından </w:t>
+      </w:r>
+      <w:proofErr w:type="spellStart"/>
+      <w:r>
+        <w:t>sensör</w:t>
+      </w:r>
+      <w:proofErr w:type="spellEnd"/>
+      <w:r>
+        <w:t xml:space="preserve"> konumu ve kerteriz bilgisi girilmesi ardından </w:t>
+      </w:r>
+      <w:proofErr w:type="spellStart"/>
+      <w:r>
+        <w:t>sensör</w:t>
+      </w:r>
+      <w:proofErr w:type="spellEnd"/>
+      <w:r>
+        <w:t xml:space="preserve"> için otomatik bir seçkin ID üretilmektedir. Tüm yaratılan </w:t>
+      </w:r>
+      <w:proofErr w:type="spellStart"/>
+      <w:r>
+        <w:t>sensörler</w:t>
+      </w:r>
+      <w:proofErr w:type="spellEnd"/>
+      <w:r>
+        <w:t xml:space="preserve"> saniyede bir konum ve kerteriz bilgisini KAFKA topiğine üretmektedir. Kullanılan </w:t>
+      </w:r>
+      <w:proofErr w:type="spellStart"/>
+      <w:r>
+        <w:t>kafka</w:t>
+      </w:r>
+      <w:proofErr w:type="spellEnd"/>
+      <w:r>
+        <w:t xml:space="preserve"> </w:t>
+      </w:r>
+      <w:proofErr w:type="spellStart"/>
+      <w:r>
+        <w:t>topic</w:t>
+      </w:r>
+      <w:proofErr w:type="spellEnd"/>
+      <w:r>
+        <w:t xml:space="preserve"> ismi “</w:t>
+      </w:r>
+      <w:proofErr w:type="spellStart"/>
       <w:r>
         <w:t>predicttarget</w:t>
       </w:r>
-      <w:r>
-        <w:t>” olarak AppConstants.java isimli sınıfa girilmiştir.</w:t>
+      <w:proofErr w:type="spellEnd"/>
+      <w:r>
+        <w:t xml:space="preserve">” olarak </w:t>
+      </w:r>
+      <w:proofErr w:type="gramStart"/>
+      <w:r>
+        <w:t>AppConstants.java</w:t>
+      </w:r>
+      <w:proofErr w:type="gramEnd"/>
+      <w:r>
+        <w:t xml:space="preserve"> isimli sınıfa girilmiştir.</w:t>
       </w:r>
     </w:p>
     <w:p/>
@@ -4607,7 +5128,7 @@
           <w:color w:val="auto"/>
         </w:rPr>
       </w:pPr>
-      <w:bookmarkStart w:id="23" w:name="_Toc144683093"/>
+      <w:bookmarkStart w:id="23" w:name="_Toc144708942"/>
       <w:r>
         <w:rPr>
           <w:i w:val="0"/>
@@ -4658,12 +5179,21 @@
         </w:rPr>
         <w:t xml:space="preserve"> </w:t>
       </w:r>
+      <w:proofErr w:type="spellStart"/>
       <w:r>
         <w:rPr>
           <w:i w:val="0"/>
           <w:color w:val="auto"/>
         </w:rPr>
-        <w:t>Sensör uygulaması yazılım temel akışı</w:t>
+        <w:t>Sensör</w:t>
+      </w:r>
+      <w:proofErr w:type="spellEnd"/>
+      <w:r>
+        <w:rPr>
+          <w:i w:val="0"/>
+          <w:color w:val="auto"/>
+        </w:rPr>
+        <w:t xml:space="preserve"> uygulaması yazılım temel akışı</w:t>
       </w:r>
       <w:bookmarkEnd w:id="23"/>
     </w:p>
@@ -4723,7 +5253,7 @@
           <w:color w:val="auto"/>
         </w:rPr>
       </w:pPr>
-      <w:bookmarkStart w:id="24" w:name="_Toc144683094"/>
+      <w:bookmarkStart w:id="24" w:name="_Toc144708943"/>
       <w:r>
         <w:rPr>
           <w:i w:val="0"/>
@@ -4772,14 +5302,55 @@
           <w:i w:val="0"/>
           <w:color w:val="auto"/>
         </w:rPr>
-        <w:t xml:space="preserve"> Sensör Modülü Grafik Arayüzü</w:t>
-      </w:r>
+        <w:t xml:space="preserve"> </w:t>
+      </w:r>
+      <w:proofErr w:type="spellStart"/>
       <w:r>
         <w:rPr>
           <w:i w:val="0"/>
           <w:color w:val="auto"/>
         </w:rPr>
-        <w:t xml:space="preserve"> Sensör 1</w:t>
+        <w:t>Sensör</w:t>
+      </w:r>
+      <w:proofErr w:type="spellEnd"/>
+      <w:r>
+        <w:rPr>
+          <w:i w:val="0"/>
+          <w:color w:val="auto"/>
+        </w:rPr>
+        <w:t xml:space="preserve"> Modülü Grafik </w:t>
+      </w:r>
+      <w:proofErr w:type="spellStart"/>
+      <w:r>
+        <w:rPr>
+          <w:i w:val="0"/>
+          <w:color w:val="auto"/>
+        </w:rPr>
+        <w:t>Arayüzü</w:t>
+      </w:r>
+      <w:proofErr w:type="spellEnd"/>
+      <w:r>
+        <w:rPr>
+          <w:i w:val="0"/>
+          <w:color w:val="auto"/>
+        </w:rPr>
+        <w:t xml:space="preserve"> </w:t>
+      </w:r>
+      <w:proofErr w:type="spellStart"/>
+      <w:r>
+        <w:rPr>
+          <w:i w:val="0"/>
+          <w:color w:val="auto"/>
+        </w:rPr>
+        <w:t>Sensör</w:t>
+      </w:r>
+      <w:proofErr w:type="spellEnd"/>
+      <w:r>
+        <w:rPr>
+          <w:i w:val="0"/>
+          <w:color w:val="auto"/>
+        </w:rPr>
+        <w:t xml:space="preserve"> 1</w:t>
       </w:r>
       <w:bookmarkEnd w:id="24"/>
     </w:p>
@@ -4836,7 +5407,7 @@
           <w:color w:val="auto"/>
         </w:rPr>
       </w:pPr>
-      <w:bookmarkStart w:id="25" w:name="_Toc144683095"/>
+      <w:bookmarkStart w:id="25" w:name="_Toc144708944"/>
       <w:r>
         <w:rPr>
           <w:i w:val="0"/>
@@ -4885,14 +5456,55 @@
           <w:i w:val="0"/>
           <w:color w:val="auto"/>
         </w:rPr>
-        <w:t xml:space="preserve"> Sensör Modülü Grafik Arayüzü</w:t>
-      </w:r>
+        <w:t xml:space="preserve"> </w:t>
+      </w:r>
+      <w:proofErr w:type="spellStart"/>
       <w:r>
         <w:rPr>
           <w:i w:val="0"/>
           <w:color w:val="auto"/>
         </w:rPr>
-        <w:t xml:space="preserve"> Sensör 2</w:t>
+        <w:t>Sensör</w:t>
+      </w:r>
+      <w:proofErr w:type="spellEnd"/>
+      <w:r>
+        <w:rPr>
+          <w:i w:val="0"/>
+          <w:color w:val="auto"/>
+        </w:rPr>
+        <w:t xml:space="preserve"> Modülü Grafik </w:t>
+      </w:r>
+      <w:proofErr w:type="spellStart"/>
+      <w:r>
+        <w:rPr>
+          <w:i w:val="0"/>
+          <w:color w:val="auto"/>
+        </w:rPr>
+        <w:t>Arayüzü</w:t>
+      </w:r>
+      <w:proofErr w:type="spellEnd"/>
+      <w:r>
+        <w:rPr>
+          <w:i w:val="0"/>
+          <w:color w:val="auto"/>
+        </w:rPr>
+        <w:t xml:space="preserve"> </w:t>
+      </w:r>
+      <w:proofErr w:type="spellStart"/>
+      <w:r>
+        <w:rPr>
+          <w:i w:val="0"/>
+          <w:color w:val="auto"/>
+        </w:rPr>
+        <w:t>Sensör</w:t>
+      </w:r>
+      <w:proofErr w:type="spellEnd"/>
+      <w:r>
+        <w:rPr>
+          <w:i w:val="0"/>
+          <w:color w:val="auto"/>
+        </w:rPr>
+        <w:t xml:space="preserve"> 2</w:t>
       </w:r>
       <w:bookmarkEnd w:id="25"/>
     </w:p>
@@ -4901,15 +5513,46 @@
       <w:pPr>
         <w:pStyle w:val="Balk3"/>
       </w:pPr>
-      <w:bookmarkStart w:id="26" w:name="_Toc144683088"/>
+      <w:bookmarkStart w:id="26" w:name="_Toc144708937"/>
       <w:r>
         <w:t>UTILS</w:t>
       </w:r>
       <w:bookmarkEnd w:id="26"/>
     </w:p>
     <w:p>
-      <w:r>
-        <w:t>ControlCenter ve Sensör uygulamaları için ortak java kütüphaneleri sağlayan pakettir. Çalıştırılabilir değildir. Org.ptp.utils paketi altında yer alan dosyaları içermektedir.</w:t>
+      <w:proofErr w:type="spellStart"/>
+      <w:r>
+        <w:t>ControlCenter</w:t>
+      </w:r>
+      <w:proofErr w:type="spellEnd"/>
+      <w:r>
+        <w:t xml:space="preserve"> ve </w:t>
+      </w:r>
+      <w:proofErr w:type="spellStart"/>
+      <w:r>
+        <w:t>Sensör</w:t>
+      </w:r>
+      <w:proofErr w:type="spellEnd"/>
+      <w:r>
+        <w:t xml:space="preserve"> uygulamaları için ortak </w:t>
+      </w:r>
+      <w:proofErr w:type="spellStart"/>
+      <w:r>
+        <w:t>java</w:t>
+      </w:r>
+      <w:proofErr w:type="spellEnd"/>
+      <w:r>
+        <w:t xml:space="preserve"> kütüphaneleri sağlayan pakettir. Çalıştırılabilir değildir. </w:t>
+      </w:r>
+      <w:proofErr w:type="spellStart"/>
+      <w:proofErr w:type="gramStart"/>
+      <w:r>
+        <w:t>Org.ptp.utils</w:t>
+      </w:r>
+      <w:proofErr w:type="spellEnd"/>
+      <w:proofErr w:type="gramEnd"/>
+      <w:r>
+        <w:t xml:space="preserve"> paketi altında yer alan dosyaları içermektedir.</w:t>
       </w:r>
     </w:p>
     <w:p>
@@ -4917,7 +5560,7 @@
         <w:pStyle w:val="Balk2"/>
         <w:ind w:left="432"/>
       </w:pPr>
-      <w:bookmarkStart w:id="27" w:name="_Toc144683089"/>
+      <w:bookmarkStart w:id="27" w:name="_Toc144708938"/>
       <w:r>
         <w:t>UYGULAMA ÇALIŞTIRMA</w:t>
       </w:r>
@@ -4925,12 +5568,25 @@
     </w:p>
     <w:p>
       <w:r>
-        <w:t>Uygulamanın çalıştırılacağı bilgisayarda APACHE KAFKA kurulu olmalıdır.</w:t>
-      </w:r>
-    </w:p>
-    <w:p>
-      <w:r>
-        <w:t>Apache KAFKA indirildikten sonra aşağıdaki komutlar ile çalışır duruma getirilir.</w:t>
+        <w:t xml:space="preserve">Uygulamanın çalıştırılacağı bilgisayarda APACHE </w:t>
+      </w:r>
+      <w:proofErr w:type="gramStart"/>
+      <w:r>
+        <w:t>KAFKA kurulu</w:t>
+      </w:r>
+      <w:proofErr w:type="gramEnd"/>
+      <w:r>
+        <w:t xml:space="preserve"> olmalıdır.</w:t>
+      </w:r>
+    </w:p>
+    <w:p>
+      <w:proofErr w:type="spellStart"/>
+      <w:r>
+        <w:t>Apache</w:t>
+      </w:r>
+      <w:proofErr w:type="spellEnd"/>
+      <w:r>
+        <w:t xml:space="preserve"> KAFKA indirildikten sonra aşağıdaki komutlar ile çalışır duruma getirilir.</w:t>
       </w:r>
     </w:p>
     <w:p>
@@ -4948,18 +5604,19 @@
           <w:szCs w:val="20"/>
           <w:highlight w:val="lightGray"/>
         </w:rPr>
-        <w:t>.\bin\windows\zookeeper-server-start.bat .\config\zookeeper.properties</w:t>
-      </w:r>
-    </w:p>
-    <w:p>
-      <w:pPr>
+        <w:t>.\bin\</w:t>
+      </w:r>
+      <w:proofErr w:type="spellStart"/>
+      <w:r>
         <w:rPr>
           <w:rFonts w:ascii="Consolas" w:hAnsi="Consolas"/>
           <w:sz w:val="20"/>
           <w:szCs w:val="20"/>
           <w:highlight w:val="lightGray"/>
         </w:rPr>
-      </w:pPr>
+        <w:t>windows</w:t>
+      </w:r>
+      <w:proofErr w:type="spellEnd"/>
       <w:r>
         <w:rPr>
           <w:rFonts w:ascii="Consolas" w:hAnsi="Consolas"/>
@@ -4967,12 +5624,202 @@
           <w:szCs w:val="20"/>
           <w:highlight w:val="lightGray"/>
         </w:rPr>
-        <w:t>.\bin\windows\kafka-server-start.bat .\config\server.properties</w:t>
-      </w:r>
-    </w:p>
-    <w:p>
-      <w:r>
-        <w:t>Control Center ve Sensör uygulamaları jar dosyası üretilerek</w:t>
+        <w:t>\zookeeper-server-</w:t>
+      </w:r>
+      <w:proofErr w:type="gramStart"/>
+      <w:r>
+        <w:rPr>
+          <w:rFonts w:ascii="Consolas" w:hAnsi="Consolas"/>
+          <w:sz w:val="20"/>
+          <w:szCs w:val="20"/>
+          <w:highlight w:val="lightGray"/>
+        </w:rPr>
+        <w:t>start.bat</w:t>
+      </w:r>
+      <w:proofErr w:type="gramEnd"/>
+      <w:r>
+        <w:rPr>
+          <w:rFonts w:ascii="Consolas" w:hAnsi="Consolas"/>
+          <w:sz w:val="20"/>
+          <w:szCs w:val="20"/>
+          <w:highlight w:val="lightGray"/>
+        </w:rPr>
+        <w:t xml:space="preserve"> .\</w:t>
+      </w:r>
+      <w:proofErr w:type="spellStart"/>
+      <w:r>
+        <w:rPr>
+          <w:rFonts w:ascii="Consolas" w:hAnsi="Consolas"/>
+          <w:sz w:val="20"/>
+          <w:szCs w:val="20"/>
+          <w:highlight w:val="lightGray"/>
+        </w:rPr>
+        <w:t>config</w:t>
+      </w:r>
+      <w:proofErr w:type="spellEnd"/>
+      <w:r>
+        <w:rPr>
+          <w:rFonts w:ascii="Consolas" w:hAnsi="Consolas"/>
+          <w:sz w:val="20"/>
+          <w:szCs w:val="20"/>
+          <w:highlight w:val="lightGray"/>
+        </w:rPr>
+        <w:t>\</w:t>
+      </w:r>
+      <w:proofErr w:type="spellStart"/>
+      <w:r>
+        <w:rPr>
+          <w:rFonts w:ascii="Consolas" w:hAnsi="Consolas"/>
+          <w:sz w:val="20"/>
+          <w:szCs w:val="20"/>
+          <w:highlight w:val="lightGray"/>
+        </w:rPr>
+        <w:t>zookeeper.properties</w:t>
+      </w:r>
+      <w:proofErr w:type="spellEnd"/>
+    </w:p>
+    <w:p>
+      <w:pPr>
+        <w:rPr>
+          <w:rFonts w:ascii="Consolas" w:hAnsi="Consolas"/>
+          <w:sz w:val="20"/>
+          <w:szCs w:val="20"/>
+          <w:highlight w:val="lightGray"/>
+        </w:rPr>
+      </w:pPr>
+      <w:r>
+        <w:rPr>
+          <w:rFonts w:ascii="Consolas" w:hAnsi="Consolas"/>
+          <w:sz w:val="20"/>
+          <w:szCs w:val="20"/>
+          <w:highlight w:val="lightGray"/>
+        </w:rPr>
+        <w:t>.\bin\</w:t>
+      </w:r>
+      <w:proofErr w:type="spellStart"/>
+      <w:r>
+        <w:rPr>
+          <w:rFonts w:ascii="Consolas" w:hAnsi="Consolas"/>
+          <w:sz w:val="20"/>
+          <w:szCs w:val="20"/>
+          <w:highlight w:val="lightGray"/>
+        </w:rPr>
+        <w:t>windows</w:t>
+      </w:r>
+      <w:proofErr w:type="spellEnd"/>
+      <w:r>
+        <w:rPr>
+          <w:rFonts w:ascii="Consolas" w:hAnsi="Consolas"/>
+          <w:sz w:val="20"/>
+          <w:szCs w:val="20"/>
+          <w:highlight w:val="lightGray"/>
+        </w:rPr>
+        <w:t>\kafka-server-</w:t>
+      </w:r>
+      <w:proofErr w:type="gramStart"/>
+      <w:r>
+        <w:rPr>
+          <w:rFonts w:ascii="Consolas" w:hAnsi="Consolas"/>
+          <w:sz w:val="20"/>
+          <w:szCs w:val="20"/>
+          <w:highlight w:val="lightGray"/>
+        </w:rPr>
+        <w:t>start.bat</w:t>
+      </w:r>
+      <w:proofErr w:type="gramEnd"/>
+      <w:r>
+        <w:rPr>
+          <w:rFonts w:ascii="Consolas" w:hAnsi="Consolas"/>
+          <w:sz w:val="20"/>
+          <w:szCs w:val="20"/>
+          <w:highlight w:val="lightGray"/>
+        </w:rPr>
+        <w:t xml:space="preserve"> .\</w:t>
+      </w:r>
+      <w:proofErr w:type="spellStart"/>
+      <w:r>
+        <w:rPr>
+          <w:rFonts w:ascii="Consolas" w:hAnsi="Consolas"/>
+          <w:sz w:val="20"/>
+          <w:szCs w:val="20"/>
+          <w:highlight w:val="lightGray"/>
+        </w:rPr>
+        <w:t>config</w:t>
+      </w:r>
+      <w:proofErr w:type="spellEnd"/>
+      <w:r>
+        <w:rPr>
+          <w:rFonts w:ascii="Consolas" w:hAnsi="Consolas"/>
+          <w:sz w:val="20"/>
+          <w:szCs w:val="20"/>
+          <w:highlight w:val="lightGray"/>
+        </w:rPr>
+        <w:t>\</w:t>
+      </w:r>
+      <w:proofErr w:type="spellStart"/>
+      <w:r>
+        <w:rPr>
+          <w:rFonts w:ascii="Consolas" w:hAnsi="Consolas"/>
+          <w:sz w:val="20"/>
+          <w:szCs w:val="20"/>
+          <w:highlight w:val="lightGray"/>
+        </w:rPr>
+        <w:t>server.properties</w:t>
+      </w:r>
+      <w:proofErr w:type="spellEnd"/>
+    </w:p>
+    <w:p>
+      <w:r>
+        <w:t>Control Center</w:t>
+      </w:r>
+      <w:r>
+        <w:t xml:space="preserve"> (</w:t>
+      </w:r>
+      <w:proofErr w:type="spellStart"/>
+      <w:proofErr w:type="gramStart"/>
+      <w:r>
+        <w:t>org.ptp.controlcenter</w:t>
+      </w:r>
+      <w:proofErr w:type="gramEnd"/>
+      <w:r>
+        <w:t>.main</w:t>
+      </w:r>
+      <w:proofErr w:type="spellEnd"/>
+      <w:r>
+        <w:t xml:space="preserve"> altında)</w:t>
+      </w:r>
+      <w:r>
+        <w:t xml:space="preserve"> ve </w:t>
+      </w:r>
+      <w:proofErr w:type="spellStart"/>
+      <w:r>
+        <w:t>Sensör</w:t>
+      </w:r>
+      <w:proofErr w:type="spellEnd"/>
+      <w:r>
+        <w:t xml:space="preserve"> </w:t>
+      </w:r>
+      <w:r>
+        <w:t>(</w:t>
+      </w:r>
+      <w:proofErr w:type="spellStart"/>
+      <w:r>
+        <w:t>org.ptp.sensor.main</w:t>
+      </w:r>
+      <w:proofErr w:type="spellEnd"/>
+      <w:r>
+        <w:t xml:space="preserve"> altında) </w:t>
+      </w:r>
+      <w:r>
+        <w:t xml:space="preserve">uygulamaları </w:t>
+      </w:r>
+      <w:proofErr w:type="spellStart"/>
+      <w:r>
+        <w:t>jar</w:t>
+      </w:r>
+      <w:proofErr w:type="spellEnd"/>
+      <w:r>
+        <w:t xml:space="preserve"> dosyası üretilerek</w:t>
       </w:r>
       <w:r>
         <w:t xml:space="preserve"> ya da açılan projeler</w:t>
@@ -4981,7 +5828,208 @@
         <w:t xml:space="preserve"> APP.java isimli dosya çalıştırılarak aktif hale getirilir.</w:t>
       </w:r>
       <w:r>
-        <w:t xml:space="preserve"> Bir adet Control Center  uygulaması ve istenen sayıda Sensör uygulaması çalıştırılabilir. Control Center uygulaması en güncel iki adet sensör verisi ile hedef konumu tahmini yapacaktır.</w:t>
+        <w:t xml:space="preserve"> Bir adet Control Center uygulaması ve istenen sayıda </w:t>
+      </w:r>
+      <w:proofErr w:type="spellStart"/>
+      <w:r>
+        <w:t>Sensör</w:t>
+      </w:r>
+      <w:proofErr w:type="spellEnd"/>
+      <w:r>
+        <w:t xml:space="preserve"> uygulaması çalıştırılabilir. Control Center uygulaması en güncel iki adet </w:t>
+      </w:r>
+      <w:proofErr w:type="spellStart"/>
+      <w:r>
+        <w:t>sensör</w:t>
+      </w:r>
+      <w:proofErr w:type="spellEnd"/>
+      <w:r>
+        <w:t xml:space="preserve"> verisi ile hedef konumu tahmini yapacaktır.</w:t>
+      </w:r>
+    </w:p>
+    <w:p>
+      <w:r>
+        <w:t>Akış:</w:t>
+      </w:r>
+    </w:p>
+    <w:p>
+      <w:pPr>
+        <w:pStyle w:val="ListeParagraf"/>
+        <w:numPr>
+          <w:ilvl w:val="0"/>
+          <w:numId w:val="42"/>
+        </w:numPr>
+      </w:pPr>
+      <w:r>
+        <w:lastRenderedPageBreak/>
+        <w:t>Kullanıcı Kafka’yı çalıştırır</w:t>
+      </w:r>
+    </w:p>
+    <w:p>
+      <w:pPr>
+        <w:pStyle w:val="ListeParagraf"/>
+        <w:numPr>
+          <w:ilvl w:val="0"/>
+          <w:numId w:val="42"/>
+        </w:numPr>
+      </w:pPr>
+      <w:r>
+        <w:t>Kullanıcı Control Center uygulamasını çalıştırır. Bu uygulama KAFKA “</w:t>
+      </w:r>
+      <w:proofErr w:type="spellStart"/>
+      <w:r>
+        <w:t>predicttarget</w:t>
+      </w:r>
+      <w:proofErr w:type="spellEnd"/>
+      <w:r>
+        <w:t xml:space="preserve"> isimli ”topiğini tüketmektedir. Mesajlar geldikçe dinamik gösterim yapmaktadır. İki farklı </w:t>
+      </w:r>
+      <w:proofErr w:type="spellStart"/>
+      <w:r>
+        <w:t>sensör</w:t>
+      </w:r>
+      <w:proofErr w:type="spellEnd"/>
+      <w:r>
+        <w:t xml:space="preserve"> bilgisi geldiğinde hedef konum </w:t>
+      </w:r>
+      <w:proofErr w:type="spellStart"/>
+      <w:r>
+        <w:t>tahminleme</w:t>
+      </w:r>
+      <w:proofErr w:type="spellEnd"/>
+      <w:r>
+        <w:t xml:space="preserve"> başlayıp görselleştirilecektir.</w:t>
+      </w:r>
+    </w:p>
+    <w:p>
+      <w:pPr>
+        <w:pStyle w:val="ListeParagraf"/>
+        <w:numPr>
+          <w:ilvl w:val="0"/>
+          <w:numId w:val="42"/>
+        </w:numPr>
+      </w:pPr>
+      <w:proofErr w:type="spellStart"/>
+      <w:r>
+        <w:t>Kullanucu</w:t>
+      </w:r>
+      <w:proofErr w:type="spellEnd"/>
+      <w:r>
+        <w:t xml:space="preserve"> </w:t>
+      </w:r>
+      <w:proofErr w:type="spellStart"/>
+      <w:r>
+        <w:t>Sensör</w:t>
+      </w:r>
+      <w:proofErr w:type="spellEnd"/>
+      <w:r>
+        <w:t xml:space="preserve"> uygulamasını çalıştırır. </w:t>
+      </w:r>
+      <w:proofErr w:type="spellStart"/>
+      <w:r>
+        <w:t>Sensör</w:t>
+      </w:r>
+      <w:proofErr w:type="spellEnd"/>
+      <w:r>
+        <w:t xml:space="preserve"> uygulamasına X [-500,+500] ve Y[-500,+500] değer aralığında bir </w:t>
+      </w:r>
+      <w:proofErr w:type="spellStart"/>
+      <w:r>
+        <w:t>sensör</w:t>
+      </w:r>
+      <w:proofErr w:type="spellEnd"/>
+      <w:r>
+        <w:t xml:space="preserve"> konumu </w:t>
+      </w:r>
+      <w:proofErr w:type="spellStart"/>
+      <w:proofErr w:type="gramStart"/>
+      <w:r>
+        <w:t>girilir.Sensörün</w:t>
+      </w:r>
+      <w:proofErr w:type="spellEnd"/>
+      <w:proofErr w:type="gramEnd"/>
+      <w:r>
+        <w:t xml:space="preserve"> tespit </w:t>
+      </w:r>
+      <w:proofErr w:type="spellStart"/>
+      <w:r>
+        <w:t>ettipi</w:t>
+      </w:r>
+      <w:proofErr w:type="spellEnd"/>
+      <w:r>
+        <w:t xml:space="preserve"> kerteriz bilgisi girilir ve “</w:t>
+      </w:r>
+      <w:proofErr w:type="spellStart"/>
+      <w:r>
+        <w:t>submit</w:t>
+      </w:r>
+      <w:proofErr w:type="spellEnd"/>
+      <w:r>
+        <w:t xml:space="preserve">” butonuna basılır. Bu işlem </w:t>
+      </w:r>
+      <w:proofErr w:type="spellStart"/>
+      <w:r>
+        <w:t>sensörün</w:t>
+      </w:r>
+      <w:proofErr w:type="spellEnd"/>
+      <w:r>
+        <w:t xml:space="preserve"> </w:t>
+      </w:r>
+      <w:proofErr w:type="spellStart"/>
+      <w:r>
+        <w:t>random</w:t>
+      </w:r>
+      <w:proofErr w:type="spellEnd"/>
+      <w:r>
+        <w:t xml:space="preserve"> bir UUID almasını sağlar ve ilgili uygulama </w:t>
+      </w:r>
+      <w:proofErr w:type="spellStart"/>
+      <w:r>
+        <w:t>çaık</w:t>
+      </w:r>
+      <w:proofErr w:type="spellEnd"/>
+      <w:r>
+        <w:t xml:space="preserve"> olduğu sürece üretilen UUID kullanılır. </w:t>
+      </w:r>
+      <w:proofErr w:type="spellStart"/>
+      <w:r>
+        <w:t>Sensör</w:t>
+      </w:r>
+      <w:proofErr w:type="spellEnd"/>
+      <w:r>
+        <w:t xml:space="preserve"> veriri saniyede bir otomatik olarak </w:t>
+      </w:r>
+      <w:proofErr w:type="spellStart"/>
+      <w:r>
+        <w:t>kafka</w:t>
+      </w:r>
+      <w:proofErr w:type="spellEnd"/>
+      <w:r>
+        <w:t xml:space="preserve"> topiğine üretilir. Kullanıcı birden fazla </w:t>
+      </w:r>
+      <w:proofErr w:type="spellStart"/>
+      <w:r>
+        <w:t>sensör</w:t>
+      </w:r>
+      <w:proofErr w:type="spellEnd"/>
+      <w:r>
+        <w:t xml:space="preserve"> açabilir. İki adet </w:t>
+      </w:r>
+      <w:proofErr w:type="spellStart"/>
+      <w:r>
+        <w:t>sensör</w:t>
+      </w:r>
+      <w:proofErr w:type="spellEnd"/>
+      <w:r>
+        <w:t xml:space="preserve"> aktif olduğunda Control Center uygulaması </w:t>
+      </w:r>
+      <w:proofErr w:type="spellStart"/>
+      <w:r>
+        <w:t>tahminlemeye</w:t>
+      </w:r>
+      <w:proofErr w:type="spellEnd"/>
+      <w:r>
+        <w:t xml:space="preserve"> başlar.</w:t>
       </w:r>
     </w:p>
     <w:p>
@@ -4989,9 +6037,8 @@
         <w:pStyle w:val="Balk2"/>
         <w:ind w:left="432"/>
       </w:pPr>
-      <w:bookmarkStart w:id="28" w:name="_Toc144683090"/>
-      <w:r>
-        <w:lastRenderedPageBreak/>
+      <w:bookmarkStart w:id="28" w:name="_Toc144708939"/>
+      <w:r>
         <w:t>BİRİM TESTİ</w:t>
       </w:r>
       <w:bookmarkEnd w:id="28"/>
@@ -5000,8 +6047,42 @@
       <w:r>
         <w:t xml:space="preserve">Hedef konum belirleme için hazırlanan iki doğru kesişim noktası bulma algoritmasının birim testleri </w:t>
       </w:r>
-      <w:r>
-        <w:t xml:space="preserve">org.ptp.controlcenter.test paketialtında EntityLocaterTest sınıfında yazılmıştır. Doğruların parallel olma durumu ve bağımsız olma durumları test edilmiştir. </w:t>
+      <w:proofErr w:type="spellStart"/>
+      <w:proofErr w:type="gramStart"/>
+      <w:r>
+        <w:t>org.ptp.controlcenter</w:t>
+      </w:r>
+      <w:proofErr w:type="gramEnd"/>
+      <w:r>
+        <w:t>.test</w:t>
+      </w:r>
+      <w:proofErr w:type="spellEnd"/>
+      <w:r>
+        <w:t xml:space="preserve"> </w:t>
+      </w:r>
+      <w:proofErr w:type="spellStart"/>
+      <w:r>
+        <w:t>paketialtında</w:t>
+      </w:r>
+      <w:proofErr w:type="spellEnd"/>
+      <w:r>
+        <w:t xml:space="preserve"> </w:t>
+      </w:r>
+      <w:proofErr w:type="spellStart"/>
+      <w:r>
+        <w:t>EntityLocaterTest</w:t>
+      </w:r>
+      <w:proofErr w:type="spellEnd"/>
+      <w:r>
+        <w:t xml:space="preserve"> sınıfında yazılmıştır. Doğruların </w:t>
+      </w:r>
+      <w:proofErr w:type="spellStart"/>
+      <w:r>
+        <w:t>parallel</w:t>
+      </w:r>
+      <w:proofErr w:type="spellEnd"/>
+      <w:r>
+        <w:t xml:space="preserve"> olma durumu ve bağımsız olma durumları test edilmiştir. </w:t>
       </w:r>
     </w:p>
     <w:p/>
@@ -5061,7 +6142,7 @@
           <w:color w:val="auto"/>
         </w:rPr>
       </w:pPr>
-      <w:bookmarkStart w:id="29" w:name="_Toc144683096"/>
+      <w:bookmarkStart w:id="29" w:name="_Toc144708945"/>
       <w:r>
         <w:rPr>
           <w:i w:val="0"/>
@@ -5123,13 +6204,82 @@
     </w:p>
     <w:p>
       <w:r>
-        <w:t xml:space="preserve">Uygulama çalıştırma sırasında KAFKA paketleri eksik olması durumunda indirilen kafka kütüphanesi içinde yer alan </w:t>
-      </w:r>
-      <w:r>
-        <w:t>kafka_2.13-3.5.1\libs</w:t>
-      </w:r>
-      <w:r>
-        <w:t xml:space="preserve"> altındaki jar dosyaları Project properties-&gt; Java Build Path -&gt; Libraries -&gt; Add External Jar adımları uygulanarak eklenmelidir.</w:t>
+        <w:t xml:space="preserve">Uygulama çalıştırma sırasında KAFKA paketleri eksik olması durumunda indirilen </w:t>
+      </w:r>
+      <w:proofErr w:type="spellStart"/>
+      <w:r>
+        <w:t>kafka</w:t>
+      </w:r>
+      <w:proofErr w:type="spellEnd"/>
+      <w:r>
+        <w:t xml:space="preserve"> kütüphanesi içinde yer alan </w:t>
+      </w:r>
+      <w:r>
+        <w:t>kafka_2.13-3.5.1\</w:t>
+      </w:r>
+      <w:proofErr w:type="spellStart"/>
+      <w:r>
+        <w:t>libs</w:t>
+      </w:r>
+      <w:proofErr w:type="spellEnd"/>
+      <w:r>
+        <w:t xml:space="preserve"> altındaki </w:t>
+      </w:r>
+      <w:proofErr w:type="spellStart"/>
+      <w:r>
+        <w:t>jar</w:t>
+      </w:r>
+      <w:proofErr w:type="spellEnd"/>
+      <w:r>
+        <w:t xml:space="preserve"> dosyaları Project </w:t>
+      </w:r>
+      <w:proofErr w:type="spellStart"/>
+      <w:r>
+        <w:t>properties</w:t>
+      </w:r>
+      <w:proofErr w:type="spellEnd"/>
+      <w:r>
+        <w:t xml:space="preserve">-&gt; Java </w:t>
+      </w:r>
+      <w:proofErr w:type="spellStart"/>
+      <w:r>
+        <w:t>Build</w:t>
+      </w:r>
+      <w:proofErr w:type="spellEnd"/>
+      <w:r>
+        <w:t xml:space="preserve"> </w:t>
+      </w:r>
+      <w:proofErr w:type="spellStart"/>
+      <w:r>
+        <w:t>Path</w:t>
+      </w:r>
+      <w:proofErr w:type="spellEnd"/>
+      <w:r>
+        <w:t xml:space="preserve"> -&gt; Libraries -&gt; </w:t>
+      </w:r>
+      <w:proofErr w:type="spellStart"/>
+      <w:r>
+        <w:t>Add</w:t>
+      </w:r>
+      <w:proofErr w:type="spellEnd"/>
+      <w:r>
+        <w:t xml:space="preserve"> </w:t>
+      </w:r>
+      <w:proofErr w:type="spellStart"/>
+      <w:r>
+        <w:t>External</w:t>
+      </w:r>
+      <w:proofErr w:type="spellEnd"/>
+      <w:r>
+        <w:t xml:space="preserve"> </w:t>
+      </w:r>
+      <w:proofErr w:type="spellStart"/>
+      <w:r>
+        <w:t>Jar</w:t>
+      </w:r>
+      <w:proofErr w:type="spellEnd"/>
+      <w:r>
+        <w:t xml:space="preserve"> adımları uygulanarak eklenmelidir.</w:t>
       </w:r>
     </w:p>
     <w:p/>
@@ -5208,7 +6358,7 @@
           <w:rPr>
             <w:noProof/>
           </w:rPr>
-          <w:t>13</w:t>
+          <w:t>10</w:t>
         </w:r>
         <w:r>
           <w:fldChar w:fldCharType="end"/>
@@ -5538,6 +6688,7 @@
             </w:rPr>
             <w:t xml:space="preserve">                                       </w:t>
           </w:r>
+          <w:proofErr w:type="spellStart"/>
           <w:r>
             <w:rPr>
               <w:rFonts w:eastAsia="Times New Roman" w:cs="Times New Roman"/>
@@ -5546,6 +6697,7 @@
             </w:rPr>
             <w:t>Tarih</w:t>
           </w:r>
+          <w:proofErr w:type="spellEnd"/>
           <w:r>
             <w:rPr>
               <w:rFonts w:eastAsia="Times New Roman" w:cs="Times New Roman"/>
@@ -9072,7 +10224,7 @@
 </file>
 
 <file path=customXml/itemProps1.xml><?xml version="1.0" encoding="utf-8"?>
-<ds:datastoreItem xmlns:ds="http://schemas.openxmlformats.org/officeDocument/2006/customXml" ds:itemID="{57F870A3-DE04-4507-B55E-D6E4FC1D5699}">
+<ds:datastoreItem xmlns:ds="http://schemas.openxmlformats.org/officeDocument/2006/customXml" ds:itemID="{0E6788C1-11EB-4557-BF8F-570F484C90B2}">
   <ds:schemaRefs>
     <ds:schemaRef ds:uri="http://schemas.openxmlformats.org/officeDocument/2006/bibliography"/>
   </ds:schemaRefs>

</xml_diff>

<commit_message>
Kafka dependency insertion to build path added
</commit_message>
<xml_diff>
--- a/documents/PTP-Projesi.docx
+++ b/documents/PTP-Projesi.docx
@@ -379,7 +379,7 @@
         </w:rPr>
         <w:fldChar w:fldCharType="separate"/>
       </w:r>
-      <w:hyperlink w:anchor="_Toc144708925" w:history="1">
+      <w:hyperlink w:anchor="_Toc144746248" w:history="1">
         <w:r>
           <w:rPr>
             <w:rStyle w:val="Kpr"/>
@@ -426,7 +426,7 @@
             <w:noProof/>
             <w:webHidden/>
           </w:rPr>
-          <w:instrText xml:space="preserve"> PAGEREF _Toc144708925 \h </w:instrText>
+          <w:instrText xml:space="preserve"> PAGEREF _Toc144746248 \h </w:instrText>
         </w:r>
         <w:r>
           <w:rPr>
@@ -475,7 +475,7 @@
           <w:lang w:eastAsia="tr-TR"/>
         </w:rPr>
       </w:pPr>
-      <w:hyperlink w:anchor="_Toc144708926" w:history="1">
+      <w:hyperlink w:anchor="_Toc144746249" w:history="1">
         <w:r>
           <w:rPr>
             <w:rStyle w:val="Kpr"/>
@@ -522,7 +522,7 @@
             <w:noProof/>
             <w:webHidden/>
           </w:rPr>
-          <w:instrText xml:space="preserve"> PAGEREF _Toc144708926 \h </w:instrText>
+          <w:instrText xml:space="preserve"> PAGEREF _Toc144746249 \h </w:instrText>
         </w:r>
         <w:r>
           <w:rPr>
@@ -569,7 +569,7 @@
           <w:lang w:eastAsia="tr-TR"/>
         </w:rPr>
       </w:pPr>
-      <w:hyperlink w:anchor="_Toc144708927" w:history="1">
+      <w:hyperlink w:anchor="_Toc144746250" w:history="1">
         <w:r>
           <w:rPr>
             <w:rStyle w:val="Kpr"/>
@@ -614,7 +614,7 @@
             <w:noProof/>
             <w:webHidden/>
           </w:rPr>
-          <w:instrText xml:space="preserve"> PAGEREF _Toc144708927 \h </w:instrText>
+          <w:instrText xml:space="preserve"> PAGEREF _Toc144746250 \h </w:instrText>
         </w:r>
         <w:r>
           <w:rPr>
@@ -661,7 +661,7 @@
           <w:lang w:eastAsia="tr-TR"/>
         </w:rPr>
       </w:pPr>
-      <w:hyperlink w:anchor="_Toc144708928" w:history="1">
+      <w:hyperlink w:anchor="_Toc144746251" w:history="1">
         <w:r>
           <w:rPr>
             <w:rStyle w:val="Kpr"/>
@@ -706,7 +706,7 @@
             <w:noProof/>
             <w:webHidden/>
           </w:rPr>
-          <w:instrText xml:space="preserve"> PAGEREF _Toc144708928 \h </w:instrText>
+          <w:instrText xml:space="preserve"> PAGEREF _Toc144746251 \h </w:instrText>
         </w:r>
         <w:r>
           <w:rPr>
@@ -753,7 +753,7 @@
           <w:lang w:eastAsia="tr-TR"/>
         </w:rPr>
       </w:pPr>
-      <w:hyperlink w:anchor="_Toc144708929" w:history="1">
+      <w:hyperlink w:anchor="_Toc144746252" w:history="1">
         <w:r>
           <w:rPr>
             <w:rStyle w:val="Kpr"/>
@@ -798,7 +798,7 @@
             <w:noProof/>
             <w:webHidden/>
           </w:rPr>
-          <w:instrText xml:space="preserve"> PAGEREF _Toc144708929 \h </w:instrText>
+          <w:instrText xml:space="preserve"> PAGEREF _Toc144746252 \h </w:instrText>
         </w:r>
         <w:r>
           <w:rPr>
@@ -845,7 +845,7 @@
           <w:lang w:eastAsia="tr-TR"/>
         </w:rPr>
       </w:pPr>
-      <w:hyperlink w:anchor="_Toc144708930" w:history="1">
+      <w:hyperlink w:anchor="_Toc144746253" w:history="1">
         <w:r>
           <w:rPr>
             <w:rStyle w:val="Kpr"/>
@@ -890,7 +890,7 @@
             <w:noProof/>
             <w:webHidden/>
           </w:rPr>
-          <w:instrText xml:space="preserve"> PAGEREF _Toc144708930 \h </w:instrText>
+          <w:instrText xml:space="preserve"> PAGEREF _Toc144746253 \h </w:instrText>
         </w:r>
         <w:r>
           <w:rPr>
@@ -939,7 +939,7 @@
           <w:lang w:eastAsia="tr-TR"/>
         </w:rPr>
       </w:pPr>
-      <w:hyperlink w:anchor="_Toc144708931" w:history="1">
+      <w:hyperlink w:anchor="_Toc144746254" w:history="1">
         <w:r>
           <w:rPr>
             <w:rStyle w:val="Kpr"/>
@@ -986,7 +986,7 @@
             <w:noProof/>
             <w:webHidden/>
           </w:rPr>
-          <w:instrText xml:space="preserve"> PAGEREF _Toc144708931 \h </w:instrText>
+          <w:instrText xml:space="preserve"> PAGEREF _Toc144746254 \h </w:instrText>
         </w:r>
         <w:r>
           <w:rPr>
@@ -1035,7 +1035,7 @@
           <w:lang w:eastAsia="tr-TR"/>
         </w:rPr>
       </w:pPr>
-      <w:hyperlink w:anchor="_Toc144708932" w:history="1">
+      <w:hyperlink w:anchor="_Toc144746255" w:history="1">
         <w:r>
           <w:rPr>
             <w:rStyle w:val="Kpr"/>
@@ -1082,7 +1082,7 @@
             <w:noProof/>
             <w:webHidden/>
           </w:rPr>
-          <w:instrText xml:space="preserve"> PAGEREF _Toc144708932 \h </w:instrText>
+          <w:instrText xml:space="preserve"> PAGEREF _Toc144746255 \h </w:instrText>
         </w:r>
         <w:r>
           <w:rPr>
@@ -1129,7 +1129,7 @@
           <w:lang w:eastAsia="tr-TR"/>
         </w:rPr>
       </w:pPr>
-      <w:hyperlink w:anchor="_Toc144708933" w:history="1">
+      <w:hyperlink w:anchor="_Toc144746256" w:history="1">
         <w:r>
           <w:rPr>
             <w:rStyle w:val="Kpr"/>
@@ -1174,7 +1174,7 @@
             <w:noProof/>
             <w:webHidden/>
           </w:rPr>
-          <w:instrText xml:space="preserve"> PAGEREF _Toc144708933 \h </w:instrText>
+          <w:instrText xml:space="preserve"> PAGEREF _Toc144746256 \h </w:instrText>
         </w:r>
         <w:r>
           <w:rPr>
@@ -1221,7 +1221,7 @@
           <w:lang w:eastAsia="tr-TR"/>
         </w:rPr>
       </w:pPr>
-      <w:hyperlink w:anchor="_Toc144708934" w:history="1">
+      <w:hyperlink w:anchor="_Toc144746257" w:history="1">
         <w:r>
           <w:rPr>
             <w:rStyle w:val="Kpr"/>
@@ -1266,7 +1266,7 @@
             <w:noProof/>
             <w:webHidden/>
           </w:rPr>
-          <w:instrText xml:space="preserve"> PAGEREF _Toc144708934 \h </w:instrText>
+          <w:instrText xml:space="preserve"> PAGEREF _Toc144746257 \h </w:instrText>
         </w:r>
         <w:r>
           <w:rPr>
@@ -1314,7 +1314,7 @@
           <w:lang w:eastAsia="tr-TR"/>
         </w:rPr>
       </w:pPr>
-      <w:hyperlink w:anchor="_Toc144708935" w:history="1">
+      <w:hyperlink w:anchor="_Toc144746258" w:history="1">
         <w:r>
           <w:rPr>
             <w:rStyle w:val="Kpr"/>
@@ -1360,7 +1360,7 @@
             <w:noProof/>
             <w:webHidden/>
           </w:rPr>
-          <w:instrText xml:space="preserve"> PAGEREF _Toc144708935 \h </w:instrText>
+          <w:instrText xml:space="preserve"> PAGEREF _Toc144746258 \h </w:instrText>
         </w:r>
         <w:r>
           <w:rPr>
@@ -1408,7 +1408,7 @@
           <w:lang w:eastAsia="tr-TR"/>
         </w:rPr>
       </w:pPr>
-      <w:hyperlink w:anchor="_Toc144708936" w:history="1">
+      <w:hyperlink w:anchor="_Toc144746259" w:history="1">
         <w:r>
           <w:rPr>
             <w:rStyle w:val="Kpr"/>
@@ -1454,7 +1454,7 @@
             <w:noProof/>
             <w:webHidden/>
           </w:rPr>
-          <w:instrText xml:space="preserve"> PAGEREF _Toc144708936 \h </w:instrText>
+          <w:instrText xml:space="preserve"> PAGEREF _Toc144746259 \h </w:instrText>
         </w:r>
         <w:r>
           <w:rPr>
@@ -1502,7 +1502,7 @@
           <w:lang w:eastAsia="tr-TR"/>
         </w:rPr>
       </w:pPr>
-      <w:hyperlink w:anchor="_Toc144708937" w:history="1">
+      <w:hyperlink w:anchor="_Toc144746260" w:history="1">
         <w:r>
           <w:rPr>
             <w:rStyle w:val="Kpr"/>
@@ -1548,7 +1548,7 @@
             <w:noProof/>
             <w:webHidden/>
           </w:rPr>
-          <w:instrText xml:space="preserve"> PAGEREF _Toc144708937 \h </w:instrText>
+          <w:instrText xml:space="preserve"> PAGEREF _Toc144746260 \h </w:instrText>
         </w:r>
         <w:r>
           <w:rPr>
@@ -1595,7 +1595,7 @@
           <w:lang w:eastAsia="tr-TR"/>
         </w:rPr>
       </w:pPr>
-      <w:hyperlink w:anchor="_Toc144708938" w:history="1">
+      <w:hyperlink w:anchor="_Toc144746261" w:history="1">
         <w:r>
           <w:rPr>
             <w:rStyle w:val="Kpr"/>
@@ -1640,7 +1640,7 @@
             <w:noProof/>
             <w:webHidden/>
           </w:rPr>
-          <w:instrText xml:space="preserve"> PAGEREF _Toc144708938 \h </w:instrText>
+          <w:instrText xml:space="preserve"> PAGEREF _Toc144746261 \h </w:instrText>
         </w:r>
         <w:r>
           <w:rPr>
@@ -1687,7 +1687,7 @@
           <w:lang w:eastAsia="tr-TR"/>
         </w:rPr>
       </w:pPr>
-      <w:hyperlink w:anchor="_Toc144708939" w:history="1">
+      <w:hyperlink w:anchor="_Toc144746262" w:history="1">
         <w:r>
           <w:rPr>
             <w:rStyle w:val="Kpr"/>
@@ -1732,7 +1732,7 @@
             <w:noProof/>
             <w:webHidden/>
           </w:rPr>
-          <w:instrText xml:space="preserve"> PAGEREF _Toc144708939 \h </w:instrText>
+          <w:instrText xml:space="preserve"> PAGEREF _Toc144746262 \h </w:instrText>
         </w:r>
         <w:r>
           <w:rPr>
@@ -1752,7 +1752,7 @@
             <w:noProof/>
             <w:webHidden/>
           </w:rPr>
-          <w:t>13</w:t>
+          <w:t>14</w:t>
         </w:r>
         <w:r>
           <w:rPr>
@@ -1847,7 +1847,7 @@
         </w:rPr>
         <w:fldChar w:fldCharType="separate"/>
       </w:r>
-      <w:hyperlink w:anchor="_Toc144708940" w:history="1">
+      <w:hyperlink w:anchor="_Toc144746263" w:history="1">
         <w:r>
           <w:rPr>
             <w:rStyle w:val="Kpr"/>
@@ -1874,7 +1874,7 @@
             <w:noProof/>
             <w:webHidden/>
           </w:rPr>
-          <w:instrText xml:space="preserve"> PAGEREF _Toc144708940 \h </w:instrText>
+          <w:instrText xml:space="preserve"> PAGEREF _Toc144746263 \h </w:instrText>
         </w:r>
         <w:r>
           <w:rPr>
@@ -1918,7 +1918,7 @@
           <w:lang w:eastAsia="tr-TR"/>
         </w:rPr>
       </w:pPr>
-      <w:hyperlink w:anchor="_Toc144708941" w:history="1">
+      <w:hyperlink w:anchor="_Toc144746264" w:history="1">
         <w:r>
           <w:rPr>
             <w:rStyle w:val="Kpr"/>
@@ -1945,7 +1945,7 @@
             <w:noProof/>
             <w:webHidden/>
           </w:rPr>
-          <w:instrText xml:space="preserve"> PAGEREF _Toc144708941 \h </w:instrText>
+          <w:instrText xml:space="preserve"> PAGEREF _Toc144746264 \h </w:instrText>
         </w:r>
         <w:r>
           <w:rPr>
@@ -1989,7 +1989,7 @@
           <w:lang w:eastAsia="tr-TR"/>
         </w:rPr>
       </w:pPr>
-      <w:hyperlink w:anchor="_Toc144708942" w:history="1">
+      <w:hyperlink w:anchor="_Toc144746265" w:history="1">
         <w:r>
           <w:rPr>
             <w:rStyle w:val="Kpr"/>
@@ -2016,7 +2016,7 @@
             <w:noProof/>
             <w:webHidden/>
           </w:rPr>
-          <w:instrText xml:space="preserve"> PAGEREF _Toc144708942 \h </w:instrText>
+          <w:instrText xml:space="preserve"> PAGEREF _Toc144746265 \h </w:instrText>
         </w:r>
         <w:r>
           <w:rPr>
@@ -2060,7 +2060,7 @@
           <w:lang w:eastAsia="tr-TR"/>
         </w:rPr>
       </w:pPr>
-      <w:hyperlink w:anchor="_Toc144708943" w:history="1">
+      <w:hyperlink w:anchor="_Toc144746266" w:history="1">
         <w:r>
           <w:rPr>
             <w:rStyle w:val="Kpr"/>
@@ -2087,7 +2087,7 @@
             <w:noProof/>
             <w:webHidden/>
           </w:rPr>
-          <w:instrText xml:space="preserve"> PAGEREF _Toc144708943 \h </w:instrText>
+          <w:instrText xml:space="preserve"> PAGEREF _Toc144746266 \h </w:instrText>
         </w:r>
         <w:r>
           <w:rPr>
@@ -2131,7 +2131,7 @@
           <w:lang w:eastAsia="tr-TR"/>
         </w:rPr>
       </w:pPr>
-      <w:hyperlink w:anchor="_Toc144708944" w:history="1">
+      <w:hyperlink w:anchor="_Toc144746267" w:history="1">
         <w:r>
           <w:rPr>
             <w:rStyle w:val="Kpr"/>
@@ -2158,7 +2158,7 @@
             <w:noProof/>
             <w:webHidden/>
           </w:rPr>
-          <w:instrText xml:space="preserve"> PAGEREF _Toc144708944 \h </w:instrText>
+          <w:instrText xml:space="preserve"> PAGEREF _Toc144746267 \h </w:instrText>
         </w:r>
         <w:r>
           <w:rPr>
@@ -2202,13 +2202,13 @@
           <w:lang w:eastAsia="tr-TR"/>
         </w:rPr>
       </w:pPr>
-      <w:hyperlink w:anchor="_Toc144708945" w:history="1">
+      <w:hyperlink w:anchor="_Toc144746268" w:history="1">
         <w:r>
           <w:rPr>
             <w:rStyle w:val="Kpr"/>
             <w:noProof/>
           </w:rPr>
-          <w:t>Şekil 6 IDE üzerinden uygulamaları çalıştırma</w:t>
+          <w:t>Şekil 6 KAFKA kütüphanelerinin projeye eklenmesi</w:t>
         </w:r>
         <w:r>
           <w:rPr>
@@ -2229,7 +2229,7 @@
             <w:noProof/>
             <w:webHidden/>
           </w:rPr>
-          <w:instrText xml:space="preserve"> PAGEREF _Toc144708945 \h </w:instrText>
+          <w:instrText xml:space="preserve"> PAGEREF _Toc144746268 \h </w:instrText>
         </w:r>
         <w:r>
           <w:rPr>
@@ -2250,6 +2250,77 @@
             <w:webHidden/>
           </w:rPr>
           <w:t>13</w:t>
+        </w:r>
+        <w:r>
+          <w:rPr>
+            <w:noProof/>
+            <w:webHidden/>
+          </w:rPr>
+          <w:fldChar w:fldCharType="end"/>
+        </w:r>
+      </w:hyperlink>
+    </w:p>
+    <w:p>
+      <w:pPr>
+        <w:pStyle w:val="ekillerTablosu"/>
+        <w:tabs>
+          <w:tab w:val="right" w:leader="dot" w:pos="9016"/>
+        </w:tabs>
+        <w:rPr>
+          <w:rFonts w:asciiTheme="minorHAnsi" w:eastAsiaTheme="minorEastAsia" w:hAnsiTheme="minorHAnsi"/>
+          <w:noProof/>
+          <w:sz w:val="22"/>
+          <w:lang w:eastAsia="tr-TR"/>
+        </w:rPr>
+      </w:pPr>
+      <w:hyperlink w:anchor="_Toc144746269" w:history="1">
+        <w:r>
+          <w:rPr>
+            <w:rStyle w:val="Kpr"/>
+            <w:noProof/>
+          </w:rPr>
+          <w:t>Şekil 7 IDE üzerinden uygulamaları çalıştırma</w:t>
+        </w:r>
+        <w:r>
+          <w:rPr>
+            <w:noProof/>
+            <w:webHidden/>
+          </w:rPr>
+          <w:tab/>
+        </w:r>
+        <w:r>
+          <w:rPr>
+            <w:noProof/>
+            <w:webHidden/>
+          </w:rPr>
+          <w:fldChar w:fldCharType="begin"/>
+        </w:r>
+        <w:r>
+          <w:rPr>
+            <w:noProof/>
+            <w:webHidden/>
+          </w:rPr>
+          <w:instrText xml:space="preserve"> PAGEREF _Toc144746269 \h </w:instrText>
+        </w:r>
+        <w:r>
+          <w:rPr>
+            <w:noProof/>
+            <w:webHidden/>
+          </w:rPr>
+        </w:r>
+        <w:r>
+          <w:rPr>
+            <w:noProof/>
+            <w:webHidden/>
+          </w:rPr>
+          <w:fldChar w:fldCharType="separate"/>
+        </w:r>
+        <w:r>
+          <w:rPr>
+            <w:noProof/>
+            <w:webHidden/>
+          </w:rPr>
+          <w:t>14</w:t>
         </w:r>
         <w:r>
           <w:rPr>
@@ -2392,7 +2463,7 @@
           <w:szCs w:val="24"/>
         </w:rPr>
       </w:pPr>
-      <w:bookmarkStart w:id="8" w:name="_Toc144708925"/>
+      <w:bookmarkStart w:id="8" w:name="_Toc144746248"/>
       <w:r>
         <w:rPr>
           <w:sz w:val="24"/>
@@ -2551,7 +2622,7 @@
           <w:szCs w:val="24"/>
         </w:rPr>
       </w:pPr>
-      <w:bookmarkStart w:id="9" w:name="_Toc144708926"/>
+      <w:bookmarkStart w:id="9" w:name="_Toc144746249"/>
       <w:r>
         <w:rPr>
           <w:sz w:val="24"/>
@@ -2567,7 +2638,7 @@
         <w:pStyle w:val="Balk2"/>
         <w:ind w:left="432"/>
       </w:pPr>
-      <w:bookmarkStart w:id="10" w:name="_Toc144708927"/>
+      <w:bookmarkStart w:id="10" w:name="_Toc144746250"/>
       <w:r>
         <w:t>Dünya</w:t>
       </w:r>
@@ -2608,7 +2679,7 @@
         <w:pStyle w:val="Balk2"/>
         <w:ind w:left="432"/>
       </w:pPr>
-      <w:bookmarkStart w:id="11" w:name="_Toc144708928"/>
+      <w:bookmarkStart w:id="11" w:name="_Toc144746251"/>
       <w:r>
         <w:t>Görevler</w:t>
       </w:r>
@@ -2682,7 +2753,7 @@
         <w:pStyle w:val="Balk2"/>
         <w:ind w:left="432"/>
       </w:pPr>
-      <w:bookmarkStart w:id="12" w:name="_Toc144708929"/>
+      <w:bookmarkStart w:id="12" w:name="_Toc144746252"/>
       <w:r>
         <w:t>Notlar</w:t>
       </w:r>
@@ -2749,7 +2820,7 @@
         <w:pStyle w:val="Balk2"/>
         <w:ind w:left="432"/>
       </w:pPr>
-      <w:bookmarkStart w:id="13" w:name="_Toc144708930"/>
+      <w:bookmarkStart w:id="13" w:name="_Toc144746253"/>
       <w:r>
         <w:t>Örnek</w:t>
       </w:r>
@@ -2910,7 +2981,7 @@
         </w:rPr>
       </w:pPr>
       <w:bookmarkStart w:id="14" w:name="_Ref144680947"/>
-      <w:bookmarkStart w:id="15" w:name="_Toc144708940"/>
+      <w:bookmarkStart w:id="15" w:name="_Toc144746263"/>
       <w:r>
         <w:rPr>
           <w:i w:val="0"/>
@@ -2989,7 +3060,7 @@
           <w:szCs w:val="24"/>
         </w:rPr>
       </w:pPr>
-      <w:bookmarkStart w:id="16" w:name="_Toc144708931"/>
+      <w:bookmarkStart w:id="16" w:name="_Toc144746254"/>
       <w:r>
         <w:rPr>
           <w:sz w:val="24"/>
@@ -3068,7 +3139,7 @@
           <w:szCs w:val="24"/>
         </w:rPr>
       </w:pPr>
-      <w:bookmarkStart w:id="17" w:name="_Toc144708932"/>
+      <w:bookmarkStart w:id="17" w:name="_Toc144746255"/>
       <w:r>
         <w:rPr>
           <w:sz w:val="24"/>
@@ -3085,7 +3156,7 @@
         <w:pStyle w:val="Balk2"/>
         <w:ind w:left="432"/>
       </w:pPr>
-      <w:bookmarkStart w:id="18" w:name="_Toc144708933"/>
+      <w:bookmarkStart w:id="18" w:name="_Toc144746256"/>
       <w:r>
         <w:t>GELİŞTİRME ORTAMI VE KÜT</w:t>
       </w:r>
@@ -3192,7 +3263,7 @@
         <w:pStyle w:val="Balk2"/>
         <w:ind w:left="432"/>
       </w:pPr>
-      <w:bookmarkStart w:id="19" w:name="_Toc144708934"/>
+      <w:bookmarkStart w:id="19" w:name="_Toc144746257"/>
       <w:r>
         <w:t>PAKETLER</w:t>
       </w:r>
@@ -3255,7 +3326,7 @@
       <w:pPr>
         <w:pStyle w:val="Balk3"/>
       </w:pPr>
-      <w:bookmarkStart w:id="20" w:name="_Toc144708935"/>
+      <w:bookmarkStart w:id="20" w:name="_Toc144746258"/>
       <w:r>
         <w:t>CONTROLCENTER MODÜLÜ</w:t>
       </w:r>
@@ -4283,7 +4354,7 @@
           <w:color w:val="auto"/>
         </w:rPr>
       </w:pPr>
-      <w:bookmarkStart w:id="21" w:name="_Toc144708941"/>
+      <w:bookmarkStart w:id="21" w:name="_Toc144746264"/>
       <w:r>
         <w:rPr>
           <w:i w:val="0"/>
@@ -4356,7 +4427,7 @@
       <w:pPr>
         <w:pStyle w:val="Balk3"/>
       </w:pPr>
-      <w:bookmarkStart w:id="22" w:name="_Toc144708936"/>
+      <w:bookmarkStart w:id="22" w:name="_Toc144746259"/>
       <w:r>
         <w:t>SENSÖR MODÜLÜ</w:t>
       </w:r>
@@ -5128,7 +5199,7 @@
           <w:color w:val="auto"/>
         </w:rPr>
       </w:pPr>
-      <w:bookmarkStart w:id="23" w:name="_Toc144708942"/>
+      <w:bookmarkStart w:id="23" w:name="_Toc144746265"/>
       <w:r>
         <w:rPr>
           <w:i w:val="0"/>
@@ -5253,7 +5324,7 @@
           <w:color w:val="auto"/>
         </w:rPr>
       </w:pPr>
-      <w:bookmarkStart w:id="24" w:name="_Toc144708943"/>
+      <w:bookmarkStart w:id="24" w:name="_Toc144746266"/>
       <w:r>
         <w:rPr>
           <w:i w:val="0"/>
@@ -5407,7 +5478,7 @@
           <w:color w:val="auto"/>
         </w:rPr>
       </w:pPr>
-      <w:bookmarkStart w:id="25" w:name="_Toc144708944"/>
+      <w:bookmarkStart w:id="25" w:name="_Toc144746267"/>
       <w:r>
         <w:rPr>
           <w:i w:val="0"/>
@@ -5508,12 +5579,11 @@
       </w:r>
       <w:bookmarkEnd w:id="25"/>
     </w:p>
-    <w:p/>
     <w:p>
       <w:pPr>
         <w:pStyle w:val="Balk3"/>
       </w:pPr>
-      <w:bookmarkStart w:id="26" w:name="_Toc144708937"/>
+      <w:bookmarkStart w:id="26" w:name="_Toc144746260"/>
       <w:r>
         <w:t>UTILS</w:t>
       </w:r>
@@ -5560,7 +5630,7 @@
         <w:pStyle w:val="Balk2"/>
         <w:ind w:left="432"/>
       </w:pPr>
-      <w:bookmarkStart w:id="27" w:name="_Toc144708938"/>
+      <w:bookmarkStart w:id="27" w:name="_Toc144746261"/>
       <w:r>
         <w:t>UYGULAMA ÇALIŞTIRMA</w:t>
       </w:r>
@@ -5861,7 +5931,6 @@
         </w:numPr>
       </w:pPr>
       <w:r>
-        <w:lastRenderedPageBreak/>
         <w:t>Kullanıcı Kafka’yı çalıştırır</w:t>
       </w:r>
     </w:p>
@@ -5874,31 +5943,16 @@
         </w:numPr>
       </w:pPr>
       <w:r>
-        <w:t>Kullanıcı Control Center uygulamasını çalıştırır. Bu uygulama KAFKA “</w:t>
-      </w:r>
-      <w:proofErr w:type="spellStart"/>
-      <w:r>
-        <w:t>predicttarget</w:t>
-      </w:r>
-      <w:proofErr w:type="spellEnd"/>
-      <w:r>
-        <w:t xml:space="preserve"> isimli ”topiğini tüketmektedir. Mesajlar geldikçe dinamik gösterim yapmaktadır. İki farklı </w:t>
-      </w:r>
-      <w:proofErr w:type="spellStart"/>
-      <w:r>
-        <w:t>sensör</w:t>
-      </w:r>
-      <w:proofErr w:type="spellEnd"/>
-      <w:r>
-        <w:t xml:space="preserve"> bilgisi geldiğinde hedef konum </w:t>
-      </w:r>
-      <w:proofErr w:type="spellStart"/>
-      <w:r>
-        <w:t>tahminleme</w:t>
-      </w:r>
-      <w:proofErr w:type="spellEnd"/>
-      <w:r>
-        <w:t xml:space="preserve"> başlayıp görselleştirilecektir.</w:t>
+        <w:lastRenderedPageBreak/>
+        <w:t xml:space="preserve">Proje </w:t>
+      </w:r>
+      <w:proofErr w:type="spellStart"/>
+      <w:r>
+        <w:t>Eclipse’de</w:t>
+      </w:r>
+      <w:proofErr w:type="spellEnd"/>
+      <w:r>
+        <w:t xml:space="preserve"> açılır.</w:t>
       </w:r>
     </w:p>
     <w:p>
@@ -5909,6 +5963,156 @@
           <w:numId w:val="42"/>
         </w:numPr>
       </w:pPr>
+      <w:r>
+        <w:t xml:space="preserve">Projeye KAFKA </w:t>
+      </w:r>
+      <w:proofErr w:type="spellStart"/>
+      <w:r>
+        <w:t>dependency</w:t>
+      </w:r>
+      <w:proofErr w:type="spellEnd"/>
+      <w:r>
+        <w:t xml:space="preserve"> kütüphaneleri </w:t>
+      </w:r>
+      <w:proofErr w:type="spellStart"/>
+      <w:r>
+        <w:t>eklenmelidir.KAFKA</w:t>
+      </w:r>
+      <w:proofErr w:type="spellEnd"/>
+      <w:r>
+        <w:t xml:space="preserve"> </w:t>
+      </w:r>
+      <w:hyperlink r:id="rId14" w:history="1">
+        <w:r>
+          <w:rPr>
+            <w:rStyle w:val="Kpr"/>
+          </w:rPr>
+          <w:t>https://kafka.apache.org/downloads</w:t>
+        </w:r>
+      </w:hyperlink>
+      <w:r>
+        <w:t xml:space="preserve"> bağlantısından indirilebilir. İndirilen dosya açıldıktan sonra </w:t>
+      </w:r>
+      <w:r>
+        <w:t>kafka_2.13-3.5.1\</w:t>
+      </w:r>
+      <w:proofErr w:type="spellStart"/>
+      <w:r>
+        <w:t>libs</w:t>
+      </w:r>
+      <w:proofErr w:type="spellEnd"/>
+      <w:r>
+        <w:t xml:space="preserve"> dizini altında yer alan tüm dosyalar projeye </w:t>
+      </w:r>
+      <w:proofErr w:type="spellStart"/>
+      <w:r>
+        <w:t>dependency</w:t>
+      </w:r>
+      <w:proofErr w:type="spellEnd"/>
+      <w:r>
+        <w:t xml:space="preserve"> olarak eklenmelidir. Projeye </w:t>
+      </w:r>
+      <w:proofErr w:type="spellStart"/>
+      <w:r>
+        <w:t>dependency</w:t>
+      </w:r>
+      <w:proofErr w:type="spellEnd"/>
+      <w:r>
+        <w:t xml:space="preserve"> ekleme </w:t>
+      </w:r>
+      <w:proofErr w:type="spellStart"/>
+      <w:r>
+        <w:t>Properties</w:t>
+      </w:r>
+      <w:proofErr w:type="spellEnd"/>
+      <w:r>
+        <w:t xml:space="preserve"> -&gt; Java </w:t>
+      </w:r>
+      <w:proofErr w:type="spellStart"/>
+      <w:r>
+        <w:t>Build</w:t>
+      </w:r>
+      <w:proofErr w:type="spellEnd"/>
+      <w:r>
+        <w:t xml:space="preserve"> </w:t>
+      </w:r>
+      <w:proofErr w:type="spellStart"/>
+      <w:r>
+        <w:t>Path</w:t>
+      </w:r>
+      <w:proofErr w:type="spellEnd"/>
+      <w:r>
+        <w:t xml:space="preserve"> -&gt; Libraries -&gt; </w:t>
+      </w:r>
+      <w:proofErr w:type="spellStart"/>
+      <w:r>
+        <w:t>Add</w:t>
+      </w:r>
+      <w:proofErr w:type="spellEnd"/>
+      <w:r>
+        <w:t xml:space="preserve"> </w:t>
+      </w:r>
+      <w:proofErr w:type="spellStart"/>
+      <w:r>
+        <w:t>External</w:t>
+      </w:r>
+      <w:proofErr w:type="spellEnd"/>
+      <w:r>
+        <w:t xml:space="preserve"> </w:t>
+      </w:r>
+      <w:proofErr w:type="spellStart"/>
+      <w:r>
+        <w:t>Jars</w:t>
+      </w:r>
+      <w:proofErr w:type="spellEnd"/>
+      <w:r>
+        <w:t xml:space="preserve"> menüsünden yapılır.</w:t>
+      </w:r>
+    </w:p>
+    <w:p>
+      <w:pPr>
+        <w:pStyle w:val="ListeParagraf"/>
+        <w:numPr>
+          <w:ilvl w:val="0"/>
+          <w:numId w:val="42"/>
+        </w:numPr>
+      </w:pPr>
+      <w:r>
+        <w:t>Kullanıcı Control Center uygulamasını çalıştırır. Bu uygulama KAFKA “</w:t>
+      </w:r>
+      <w:proofErr w:type="spellStart"/>
+      <w:r>
+        <w:t>predicttarget</w:t>
+      </w:r>
+      <w:proofErr w:type="spellEnd"/>
+      <w:r>
+        <w:t xml:space="preserve"> isimli ”topiğini tüketmektedir. Mesajlar geldikçe dinamik gösterim yapmaktadır. İki farklı </w:t>
+      </w:r>
+      <w:proofErr w:type="spellStart"/>
+      <w:r>
+        <w:t>sensör</w:t>
+      </w:r>
+      <w:proofErr w:type="spellEnd"/>
+      <w:r>
+        <w:t xml:space="preserve"> bilgisi geldiğinde hedef konum </w:t>
+      </w:r>
+      <w:proofErr w:type="spellStart"/>
+      <w:r>
+        <w:t>tahminleme</w:t>
+      </w:r>
+      <w:proofErr w:type="spellEnd"/>
+      <w:r>
+        <w:t xml:space="preserve"> başlayıp görselleştirilecektir.</w:t>
+      </w:r>
+    </w:p>
+    <w:p>
+      <w:pPr>
+        <w:pStyle w:val="ListeParagraf"/>
+        <w:numPr>
+          <w:ilvl w:val="0"/>
+          <w:numId w:val="42"/>
+        </w:numPr>
+      </w:pPr>
       <w:proofErr w:type="spellStart"/>
       <w:r>
         <w:t>Kullanucu</w:t>
@@ -6032,61 +6236,6 @@
         <w:t xml:space="preserve"> başlar.</w:t>
       </w:r>
     </w:p>
-    <w:p>
-      <w:pPr>
-        <w:pStyle w:val="Balk2"/>
-        <w:ind w:left="432"/>
-      </w:pPr>
-      <w:bookmarkStart w:id="28" w:name="_Toc144708939"/>
-      <w:r>
-        <w:t>BİRİM TESTİ</w:t>
-      </w:r>
-      <w:bookmarkEnd w:id="28"/>
-    </w:p>
-    <w:p>
-      <w:r>
-        <w:t xml:space="preserve">Hedef konum belirleme için hazırlanan iki doğru kesişim noktası bulma algoritmasının birim testleri </w:t>
-      </w:r>
-      <w:proofErr w:type="spellStart"/>
-      <w:proofErr w:type="gramStart"/>
-      <w:r>
-        <w:t>org.ptp.controlcenter</w:t>
-      </w:r>
-      <w:proofErr w:type="gramEnd"/>
-      <w:r>
-        <w:t>.test</w:t>
-      </w:r>
-      <w:proofErr w:type="spellEnd"/>
-      <w:r>
-        <w:t xml:space="preserve"> </w:t>
-      </w:r>
-      <w:proofErr w:type="spellStart"/>
-      <w:r>
-        <w:t>paketialtında</w:t>
-      </w:r>
-      <w:proofErr w:type="spellEnd"/>
-      <w:r>
-        <w:t xml:space="preserve"> </w:t>
-      </w:r>
-      <w:proofErr w:type="spellStart"/>
-      <w:r>
-        <w:t>EntityLocaterTest</w:t>
-      </w:r>
-      <w:proofErr w:type="spellEnd"/>
-      <w:r>
-        <w:t xml:space="preserve"> sınıfında yazılmıştır. Doğruların </w:t>
-      </w:r>
-      <w:proofErr w:type="spellStart"/>
-      <w:r>
-        <w:t>parallel</w:t>
-      </w:r>
-      <w:proofErr w:type="spellEnd"/>
-      <w:r>
-        <w:t xml:space="preserve"> olma durumu ve bağımsız olma durumları test edilmiştir. </w:t>
-      </w:r>
-    </w:p>
-    <w:p/>
-    <w:p/>
     <w:p>
       <w:pPr>
         <w:jc w:val="center"/>
@@ -6097,7 +6246,128 @@
           <w:lang w:eastAsia="tr-TR"/>
         </w:rPr>
         <w:drawing>
-          <wp:inline distT="0" distB="0" distL="0" distR="0" wp14:anchorId="661FB662" wp14:editId="75A6D29D">
+          <wp:inline distT="0" distB="0" distL="0" distR="0" wp14:anchorId="5B5A718E" wp14:editId="764F0555">
+            <wp:extent cx="5731510" cy="3117215"/>
+            <wp:effectExtent l="0" t="0" r="2540" b="6985"/>
+            <wp:docPr id="2" name="Resim 2"/>
+            <wp:cNvGraphicFramePr>
+              <a:graphicFrameLocks xmlns:a="http://schemas.openxmlformats.org/drawingml/2006/main" noChangeAspect="1"/>
+            </wp:cNvGraphicFramePr>
+            <a:graphic xmlns:a="http://schemas.openxmlformats.org/drawingml/2006/main">
+              <a:graphicData uri="http://schemas.openxmlformats.org/drawingml/2006/picture">
+                <pic:pic xmlns:pic="http://schemas.openxmlformats.org/drawingml/2006/picture">
+                  <pic:nvPicPr>
+                    <pic:cNvPr id="1" name=""/>
+                    <pic:cNvPicPr/>
+                  </pic:nvPicPr>
+                  <pic:blipFill>
+                    <a:blip r:embed="rId15"/>
+                    <a:stretch>
+                      <a:fillRect/>
+                    </a:stretch>
+                  </pic:blipFill>
+                  <pic:spPr>
+                    <a:xfrm>
+                      <a:off x="0" y="0"/>
+                      <a:ext cx="5731510" cy="3117215"/>
+                    </a:xfrm>
+                    <a:prstGeom prst="rect">
+                      <a:avLst/>
+                    </a:prstGeom>
+                  </pic:spPr>
+                </pic:pic>
+              </a:graphicData>
+            </a:graphic>
+          </wp:inline>
+        </w:drawing>
+      </w:r>
+    </w:p>
+    <w:p>
+      <w:pPr>
+        <w:pStyle w:val="ResimYazs"/>
+        <w:jc w:val="center"/>
+        <w:rPr>
+          <w:i w:val="0"/>
+          <w:color w:val="auto"/>
+        </w:rPr>
+      </w:pPr>
+      <w:bookmarkStart w:id="28" w:name="_Toc144746268"/>
+      <w:r>
+        <w:rPr>
+          <w:i w:val="0"/>
+          <w:color w:val="auto"/>
+        </w:rPr>
+        <w:t xml:space="preserve">Şekil </w:t>
+      </w:r>
+      <w:r>
+        <w:rPr>
+          <w:i w:val="0"/>
+          <w:color w:val="auto"/>
+        </w:rPr>
+        <w:fldChar w:fldCharType="begin"/>
+      </w:r>
+      <w:r>
+        <w:rPr>
+          <w:i w:val="0"/>
+          <w:color w:val="auto"/>
+        </w:rPr>
+        <w:instrText xml:space="preserve"> SEQ Şekil \* ARABIC </w:instrText>
+      </w:r>
+      <w:r>
+        <w:rPr>
+          <w:i w:val="0"/>
+          <w:color w:val="auto"/>
+        </w:rPr>
+        <w:fldChar w:fldCharType="separate"/>
+      </w:r>
+      <w:r>
+        <w:rPr>
+          <w:i w:val="0"/>
+          <w:noProof/>
+          <w:color w:val="auto"/>
+        </w:rPr>
+        <w:t>6</w:t>
+      </w:r>
+      <w:r>
+        <w:rPr>
+          <w:i w:val="0"/>
+          <w:color w:val="auto"/>
+        </w:rPr>
+        <w:fldChar w:fldCharType="end"/>
+      </w:r>
+      <w:r>
+        <w:rPr>
+          <w:i w:val="0"/>
+          <w:color w:val="auto"/>
+        </w:rPr>
+        <w:t xml:space="preserve"> </w:t>
+      </w:r>
+      <w:r>
+        <w:rPr>
+          <w:i w:val="0"/>
+          <w:color w:val="auto"/>
+        </w:rPr>
+        <w:t>KAFKA kütüphanelerinin projeye eklenmesi</w:t>
+      </w:r>
+      <w:bookmarkEnd w:id="28"/>
+    </w:p>
+    <w:p>
+      <w:pPr>
+        <w:jc w:val="center"/>
+      </w:pPr>
+    </w:p>
+    <w:p>
+      <w:pPr>
+        <w:jc w:val="center"/>
+      </w:pPr>
+      <w:r>
+        <w:rPr>
+          <w:noProof/>
+          <w:lang w:eastAsia="tr-TR"/>
+        </w:rPr>
+        <w:lastRenderedPageBreak/>
+        <w:drawing>
+          <wp:inline distT="0" distB="0" distL="0" distR="0" wp14:anchorId="6D4C8A82" wp14:editId="2C6A92A4">
             <wp:extent cx="5731510" cy="3191510"/>
             <wp:effectExtent l="0" t="0" r="2540" b="8890"/>
             <wp:docPr id="78" name="Resim 78"/>
@@ -6112,7 +6382,7 @@
                     <pic:cNvPicPr/>
                   </pic:nvPicPr>
                   <pic:blipFill>
-                    <a:blip r:embed="rId14"/>
+                    <a:blip r:embed="rId16"/>
                     <a:stretch>
                       <a:fillRect/>
                     </a:stretch>
@@ -6142,7 +6412,7 @@
           <w:color w:val="auto"/>
         </w:rPr>
       </w:pPr>
-      <w:bookmarkStart w:id="29" w:name="_Toc144708945"/>
+      <w:bookmarkStart w:id="29" w:name="_Toc144746269"/>
       <w:r>
         <w:rPr>
           <w:i w:val="0"/>
@@ -6177,7 +6447,7 @@
           <w:noProof/>
           <w:color w:val="auto"/>
         </w:rPr>
-        <w:t>6</w:t>
+        <w:t>7</w:t>
       </w:r>
       <w:r>
         <w:rPr>
@@ -6282,6 +6552,61 @@
         <w:t xml:space="preserve"> adımları uygulanarak eklenmelidir.</w:t>
       </w:r>
     </w:p>
+    <w:p>
+      <w:pPr>
+        <w:pStyle w:val="Balk2"/>
+        <w:ind w:left="432"/>
+      </w:pPr>
+      <w:bookmarkStart w:id="30" w:name="_Toc144746262"/>
+      <w:r>
+        <w:t>BİRİM TESTİ</w:t>
+      </w:r>
+      <w:bookmarkEnd w:id="30"/>
+    </w:p>
+    <w:p>
+      <w:r>
+        <w:t xml:space="preserve">Hedef konum belirleme için hazırlanan iki doğru kesişim noktası bulma algoritmasının birim testleri </w:t>
+      </w:r>
+      <w:proofErr w:type="spellStart"/>
+      <w:proofErr w:type="gramStart"/>
+      <w:r>
+        <w:t>org.ptp.controlcenter</w:t>
+      </w:r>
+      <w:proofErr w:type="gramEnd"/>
+      <w:r>
+        <w:t>.test</w:t>
+      </w:r>
+      <w:proofErr w:type="spellEnd"/>
+      <w:r>
+        <w:t xml:space="preserve"> </w:t>
+      </w:r>
+      <w:proofErr w:type="spellStart"/>
+      <w:r>
+        <w:t>paketialtında</w:t>
+      </w:r>
+      <w:proofErr w:type="spellEnd"/>
+      <w:r>
+        <w:t xml:space="preserve"> </w:t>
+      </w:r>
+      <w:proofErr w:type="spellStart"/>
+      <w:r>
+        <w:t>EntityLocaterTest</w:t>
+      </w:r>
+      <w:proofErr w:type="spellEnd"/>
+      <w:r>
+        <w:t xml:space="preserve"> sınıfında yazılmıştır. Doğruların </w:t>
+      </w:r>
+      <w:proofErr w:type="spellStart"/>
+      <w:r>
+        <w:t>parallel</w:t>
+      </w:r>
+      <w:proofErr w:type="spellEnd"/>
+      <w:r>
+        <w:t xml:space="preserve"> olma durumu ve bağımsız olma durumları test edilmiştir. </w:t>
+      </w:r>
+    </w:p>
+    <w:p/>
+    <w:p/>
     <w:p/>
     <w:p/>
     <w:p/>
@@ -6292,8 +6617,8 @@
     <w:bookmarkEnd w:id="0"/>
     <w:p/>
     <w:sectPr>
-      <w:headerReference w:type="default" r:id="rId15"/>
-      <w:footerReference w:type="default" r:id="rId16"/>
+      <w:headerReference w:type="default" r:id="rId17"/>
+      <w:footerReference w:type="default" r:id="rId18"/>
       <w:pgSz w:w="11906" w:h="16838"/>
       <w:pgMar w:top="1440" w:right="1440" w:bottom="1440" w:left="1440" w:header="708" w:footer="708" w:gutter="0"/>
       <w:cols w:space="708"/>
@@ -6358,7 +6683,7 @@
           <w:rPr>
             <w:noProof/>
           </w:rPr>
-          <w:t>10</w:t>
+          <w:t>14</w:t>
         </w:r>
         <w:r>
           <w:fldChar w:fldCharType="end"/>
@@ -10224,7 +10549,7 @@
 </file>
 
 <file path=customXml/itemProps1.xml><?xml version="1.0" encoding="utf-8"?>
-<ds:datastoreItem xmlns:ds="http://schemas.openxmlformats.org/officeDocument/2006/customXml" ds:itemID="{0E6788C1-11EB-4557-BF8F-570F484C90B2}">
+<ds:datastoreItem xmlns:ds="http://schemas.openxmlformats.org/officeDocument/2006/customXml" ds:itemID="{6B643F2A-356A-4B5E-A93E-81B66537D3D8}">
   <ds:schemaRefs>
     <ds:schemaRef ds:uri="http://schemas.openxmlformats.org/officeDocument/2006/bibliography"/>
   </ds:schemaRefs>

</xml_diff>